<commit_message>
UI part of the report"
</commit_message>
<xml_diff>
--- a/Report.docx
+++ b/Report.docx
@@ -1543,8 +1543,6 @@
         <w:widowControl w:val="0"/>
         <w:jc w:val="both"/>
       </w:pPr>
-      <w:bookmarkStart w:id="0" w:name="_GoBack"/>
-      <w:bookmarkEnd w:id="0"/>
     </w:p>
     <w:p>
       <w:pPr>
@@ -1640,7 +1638,7 @@
       <w:pPr>
         <w:pStyle w:val="Heading1"/>
       </w:pPr>
-      <w:bookmarkStart w:id="1" w:name="_Toc385846417"/>
+      <w:bookmarkStart w:id="0" w:name="_Toc385846417"/>
       <w:r>
         <w:lastRenderedPageBreak/>
         <w:t>1</w:t>
@@ -1654,57 +1652,57 @@
         </w:rPr>
         <w:t>Introduction</w:t>
       </w:r>
+      <w:bookmarkEnd w:id="0"/>
+    </w:p>
+    <w:p>
+      <w:pPr>
+        <w:pStyle w:val="Heading1"/>
+        <w:rPr>
+          <w:noProof/>
+        </w:rPr>
+      </w:pPr>
+      <w:bookmarkStart w:id="1" w:name="_Toc385846418"/>
+      <w:r>
+        <w:rPr>
+          <w:noProof/>
+        </w:rPr>
+        <w:t>2.</w:t>
+      </w:r>
+      <w:r>
+        <w:rPr>
+          <w:noProof/>
+        </w:rPr>
+        <w:t xml:space="preserve"> </w:t>
+      </w:r>
+      <w:r>
+        <w:t>Motivation</w:t>
+      </w:r>
+      <w:r>
+        <w:t xml:space="preserve"> [5%]</w:t>
+      </w:r>
       <w:bookmarkEnd w:id="1"/>
     </w:p>
     <w:p>
       <w:pPr>
-        <w:pStyle w:val="Heading1"/>
+        <w:pStyle w:val="Heading2"/>
         <w:rPr>
           <w:noProof/>
         </w:rPr>
       </w:pPr>
-      <w:bookmarkStart w:id="2" w:name="_Toc385846418"/>
+      <w:bookmarkStart w:id="2" w:name="_Toc385846419"/>
       <w:r>
         <w:rPr>
           <w:noProof/>
         </w:rPr>
-        <w:t>2.</w:t>
+        <w:t xml:space="preserve">2.1. </w:t>
       </w:r>
       <w:r>
         <w:rPr>
           <w:noProof/>
         </w:rPr>
-        <w:t xml:space="preserve"> </w:t>
-      </w:r>
-      <w:r>
-        <w:t>Motivation</w:t>
-      </w:r>
-      <w:r>
-        <w:t xml:space="preserve"> [5%]</w:t>
+        <w:t>Poject Scope</w:t>
       </w:r>
       <w:bookmarkEnd w:id="2"/>
-    </w:p>
-    <w:p>
-      <w:pPr>
-        <w:pStyle w:val="Heading2"/>
-        <w:rPr>
-          <w:noProof/>
-        </w:rPr>
-      </w:pPr>
-      <w:bookmarkStart w:id="3" w:name="_Toc385846419"/>
-      <w:r>
-        <w:rPr>
-          <w:noProof/>
-        </w:rPr>
-        <w:t xml:space="preserve">2.1. </w:t>
-      </w:r>
-      <w:r>
-        <w:rPr>
-          <w:noProof/>
-        </w:rPr>
-        <w:t>Poject Scope</w:t>
-      </w:r>
-      <w:bookmarkEnd w:id="3"/>
     </w:p>
     <w:p>
       <w:r>
@@ -1722,11 +1720,11 @@
           <w:tab w:val="left" w:pos="5204"/>
         </w:tabs>
       </w:pPr>
-      <w:bookmarkStart w:id="4" w:name="_Toc385846420"/>
+      <w:bookmarkStart w:id="3" w:name="_Toc385846420"/>
       <w:r>
         <w:t>2.2. Area of contribution</w:t>
       </w:r>
-      <w:bookmarkEnd w:id="4"/>
+      <w:bookmarkEnd w:id="3"/>
       <w:r>
         <w:tab/>
       </w:r>
@@ -1744,7 +1742,7 @@
       <w:pPr>
         <w:pStyle w:val="Heading1"/>
       </w:pPr>
-      <w:bookmarkStart w:id="5" w:name="_Toc385846421"/>
+      <w:bookmarkStart w:id="4" w:name="_Toc385846421"/>
       <w:r>
         <w:t xml:space="preserve">3. </w:t>
       </w:r>
@@ -1754,7 +1752,7 @@
       <w:r>
         <w:t xml:space="preserve"> [30%]</w:t>
       </w:r>
-      <w:bookmarkEnd w:id="5"/>
+      <w:bookmarkEnd w:id="4"/>
     </w:p>
     <w:p>
       <w:pPr>
@@ -1826,12 +1824,9 @@
       <w:pPr>
         <w:pStyle w:val="Heading1"/>
       </w:pPr>
-      <w:bookmarkStart w:id="6" w:name="_Toc385846422"/>
-      <w:r>
-        <w:t xml:space="preserve">4. </w:t>
-      </w:r>
-      <w:r>
-        <w:t xml:space="preserve">User Interface </w:t>
+      <w:bookmarkStart w:id="5" w:name="_Toc385846422"/>
+      <w:r>
+        <w:t xml:space="preserve">4. User Interface </w:t>
       </w:r>
       <w:r>
         <w:t>Design</w:t>
@@ -1839,8 +1834,10 @@
       <w:r>
         <w:t xml:space="preserve"> [20%]</w:t>
       </w:r>
-      <w:bookmarkEnd w:id="6"/>
-    </w:p>
+      <w:bookmarkStart w:id="6" w:name="_Toc385846423"/>
+      <w:bookmarkEnd w:id="5"/>
+    </w:p>
+    <w:p/>
     <w:p>
       <w:pPr>
         <w:pStyle w:val="Default"/>
@@ -1855,7 +1852,7 @@
           <w:sz w:val="23"/>
           <w:szCs w:val="23"/>
         </w:rPr>
-        <w:t xml:space="preserve">This section should outline how you arrived at the design of your UI. </w:t>
+        <w:t>The main goal when deigning the User Interface (UI) for the project was to make the user interaction simple, intuitive and efficient.  The following section describes the process employed by the team to arrive at the design of the UI.</w:t>
       </w:r>
     </w:p>
     <w:p>
@@ -1868,52 +1865,662 @@
         </w:rPr>
       </w:pPr>
       <w:r>
+        <w:t>The f</w:t>
+      </w:r>
+      <w:r>
+        <w:t>ormulation of the UI design was influenced by a number of factors.</w:t>
+      </w:r>
+    </w:p>
+    <w:p>
+      <w:pPr>
+        <w:pStyle w:val="Default"/>
+        <w:spacing w:line="360" w:lineRule="auto"/>
+      </w:pPr>
+      <w:r>
+        <w:t>At the start of the project the group researched and discussed the requirements of the potential users. Due to the tight time constraints and limited budget, the project requirements were finalized based on the research</w:t>
+      </w:r>
+      <w:r>
+        <w:t>,</w:t>
+      </w:r>
+      <w:r>
+        <w:t xml:space="preserve"> rather than a full scale functionality requirement gathering techniques such as interview or questionnaires. It was agreed that this application must be simple and functional and must deliver specific gym </w:t>
+      </w:r>
+      <w:r>
+        <w:lastRenderedPageBreak/>
+        <w:t xml:space="preserve">information to its members outside of the gym. This list included </w:t>
+      </w:r>
+      <w:r>
+        <w:t xml:space="preserve">a </w:t>
+      </w:r>
+      <w:r>
+        <w:t>list of gym locations nearby, class schedule</w:t>
+      </w:r>
+      <w:r>
+        <w:t>s</w:t>
+      </w:r>
+      <w:r>
+        <w:t>, workout statistic</w:t>
+      </w:r>
+      <w:r>
+        <w:t>s</w:t>
+      </w:r>
+      <w:r>
+        <w:t xml:space="preserve">, etc. Users tend to search for the nearby gym location when traveling, check the class schedule on the way back home, </w:t>
+      </w:r>
+      <w:r>
+        <w:t xml:space="preserve">and </w:t>
+      </w:r>
+      <w:r>
+        <w:t xml:space="preserve">check </w:t>
+      </w:r>
+      <w:r>
+        <w:t xml:space="preserve">their </w:t>
+      </w:r>
+      <w:r>
+        <w:t>own workout statistics when on the bus. This sort of content would normally be accessed by the users “on the go” and at various locations outside the gym, not only on PCs but also tablets and mobiles.</w:t>
+      </w:r>
+    </w:p>
+    <w:p>
+      <w:pPr>
+        <w:pStyle w:val="Default"/>
+        <w:spacing w:line="360" w:lineRule="auto"/>
+      </w:pPr>
+      <w:r>
+        <w:t>In the era of growing popularity of smart mobile devices and easy access to the Internet</w:t>
+      </w:r>
+      <w:r>
+        <w:t>,</w:t>
+      </w:r>
+      <w:r>
+        <w:t xml:space="preserve"> the importance of a mobile-friendly design </w:t>
+      </w:r>
+      <w:r>
+        <w:t xml:space="preserve">cannot </w:t>
+      </w:r>
+      <w:r>
+        <w:t xml:space="preserve">be understated. Creating a number of separate applications </w:t>
+      </w:r>
+      <w:r>
+        <w:t>specific</w:t>
+      </w:r>
+      <w:r>
+        <w:t xml:space="preserve"> to each type of device was never an option as it would not be sustainable in </w:t>
+      </w:r>
+      <w:r>
+        <w:t>the</w:t>
+      </w:r>
+      <w:r>
+        <w:t xml:space="preserve"> long </w:t>
+      </w:r>
+      <w:r>
+        <w:t>term</w:t>
+      </w:r>
+      <w:r>
+        <w:t xml:space="preserve"> to maintain such a large number of applications. Also due to the tight time constraints this was not possible. The chosen solution was to implement a responsive design approach that would provide a unified user experience throughout the site across multiple devices</w:t>
+      </w:r>
+      <w:r>
+        <w:t>,</w:t>
+      </w:r>
+      <w:r>
+        <w:t xml:space="preserve"> and for a number of different screen sizes.</w:t>
+      </w:r>
+    </w:p>
+    <w:p>
+      <w:pPr>
+        <w:pStyle w:val="Default"/>
+        <w:spacing w:line="360" w:lineRule="auto"/>
+      </w:pPr>
+      <w:r>
+        <w:t>A r</w:t>
+      </w:r>
+      <w:r>
+        <w:t xml:space="preserve">esponsive design can be implemented quite efficiently using one of the many </w:t>
+      </w:r>
+      <w:r>
+        <w:t>JavaScript</w:t>
+      </w:r>
+      <w:r>
+        <w:t xml:space="preserve"> frameworks such as </w:t>
+      </w:r>
+      <w:proofErr w:type="spellStart"/>
+      <w:r>
+        <w:t>SkelJS</w:t>
+      </w:r>
+      <w:proofErr w:type="spellEnd"/>
+      <w:r>
+        <w:t xml:space="preserve"> or Foundation. Due to </w:t>
+      </w:r>
+      <w:r>
+        <w:t>the</w:t>
+      </w:r>
+      <w:r>
+        <w:t xml:space="preserve"> level of skill and experience recently acquired by the members during this course module, </w:t>
+      </w:r>
+      <w:r>
+        <w:t xml:space="preserve">we decided to </w:t>
+      </w:r>
+      <w:r>
+        <w:t>us</w:t>
+      </w:r>
+      <w:r>
+        <w:t>e</w:t>
+      </w:r>
+      <w:r>
+        <w:t xml:space="preserve"> </w:t>
+      </w:r>
+      <w:proofErr w:type="spellStart"/>
+      <w:r>
+        <w:t>SkelJS</w:t>
+      </w:r>
+      <w:proofErr w:type="spellEnd"/>
+      <w:r>
+        <w:t>.</w:t>
+      </w:r>
+    </w:p>
+    <w:p>
+      <w:pPr>
+        <w:pStyle w:val="Default"/>
+        <w:spacing w:line="360" w:lineRule="auto"/>
+        <w:ind w:left="720"/>
+      </w:pPr>
+      <w:r>
+        <w:rPr>
+          <w:i/>
+          <w:color w:val="auto"/>
+          <w:shd w:val="clear" w:color="auto" w:fill="FFFFFF"/>
+        </w:rPr>
+        <w:t>“</w:t>
+      </w:r>
+      <w:proofErr w:type="spellStart"/>
+      <w:r>
+        <w:rPr>
+          <w:i/>
+          <w:color w:val="auto"/>
+          <w:shd w:val="clear" w:color="auto" w:fill="FFFFFF"/>
+        </w:rPr>
+        <w:t>SkelJS</w:t>
+      </w:r>
+      <w:proofErr w:type="spellEnd"/>
+      <w:r>
+        <w:rPr>
+          <w:i/>
+          <w:color w:val="auto"/>
+          <w:shd w:val="clear" w:color="auto" w:fill="FFFFFF"/>
+        </w:rPr>
+        <w:t xml:space="preserve"> is a lightweight frontend framework (…) consisting of only a single JS file - weighing in at just 20kb as of this version.” </w:t>
+      </w:r>
+      <w:proofErr w:type="gramStart"/>
+      <w:r>
+        <w:t>(Skeljs.org, 2014).</w:t>
+      </w:r>
+      <w:proofErr w:type="gramEnd"/>
+    </w:p>
+    <w:p>
+      <w:pPr>
+        <w:pStyle w:val="Default"/>
+        <w:spacing w:line="360" w:lineRule="auto"/>
+        <w:rPr>
+          <w:color w:val="auto"/>
+        </w:rPr>
+      </w:pPr>
+      <w:r>
+        <w:rPr>
+          <w:color w:val="auto"/>
+        </w:rPr>
+        <w:t>It is characterized by a sophisticated 12-column CSS</w:t>
+      </w:r>
+      <w:r>
+        <w:rPr>
+          <w:rStyle w:val="apple-converted-space"/>
+          <w:color w:val="auto"/>
+        </w:rPr>
+        <w:t> </w:t>
+      </w:r>
+      <w:hyperlink r:id="rId10" w:history="1">
+        <w:r>
+          <w:rPr>
+            <w:rStyle w:val="Hyperlink"/>
+            <w:color w:val="auto"/>
+            <w:u w:val="none"/>
+          </w:rPr>
+          <w:t>grid</w:t>
+        </w:r>
+      </w:hyperlink>
+      <w:r>
+        <w:rPr>
+          <w:rStyle w:val="apple-converted-space"/>
+          <w:color w:val="auto"/>
+        </w:rPr>
+        <w:t> </w:t>
+      </w:r>
+      <w:r>
+        <w:rPr>
+          <w:color w:val="auto"/>
+        </w:rPr>
+        <w:t xml:space="preserve">system which allows proportional scaling of UI elements and includes a breakpoint handler which intelligently replaces the CSS queries depending on the type of media the app is displayed on. </w:t>
+      </w:r>
+      <w:proofErr w:type="spellStart"/>
+      <w:r>
+        <w:rPr>
+          <w:color w:val="auto"/>
+        </w:rPr>
+        <w:t>SkelJS</w:t>
+      </w:r>
+      <w:proofErr w:type="spellEnd"/>
+      <w:r>
+        <w:rPr>
+          <w:color w:val="auto"/>
+        </w:rPr>
+        <w:t xml:space="preserve"> was very easy to implement into the app.</w:t>
+      </w:r>
+    </w:p>
+    <w:p>
+      <w:pPr>
+        <w:pStyle w:val="Default"/>
+        <w:spacing w:line="360" w:lineRule="auto"/>
+        <w:rPr>
+          <w:color w:val="auto"/>
+        </w:rPr>
+      </w:pPr>
+    </w:p>
+    <w:p>
+      <w:pPr>
+        <w:pStyle w:val="Default"/>
+        <w:spacing w:line="360" w:lineRule="auto"/>
+      </w:pPr>
+      <w:r>
+        <w:rPr>
+          <w:color w:val="auto"/>
+        </w:rPr>
+        <w:t>Another factor that influenced the UI design was the growing user-experience expectations.</w:t>
+      </w:r>
+      <w:r>
+        <w:rPr>
+          <w:i/>
+        </w:rPr>
+        <w:t xml:space="preserve"> </w:t>
+      </w:r>
+      <w:r>
+        <w:t>“</w:t>
+      </w:r>
+      <w:r>
+        <w:rPr>
+          <w:i/>
+        </w:rPr>
+        <w:t>People are beginning to demand a higher standard of user experience (UX) quality from the software systems they use in their business and personal lives.”</w:t>
+      </w:r>
+      <w:r>
+        <w:t xml:space="preserve"> </w:t>
+      </w:r>
+      <w:proofErr w:type="gramStart"/>
+      <w:r>
+        <w:t xml:space="preserve">(Anderson, </w:t>
+      </w:r>
+      <w:proofErr w:type="spellStart"/>
+      <w:r>
+        <w:t>McRee</w:t>
+      </w:r>
+      <w:proofErr w:type="spellEnd"/>
+      <w:r>
+        <w:t xml:space="preserve"> and Wilson, 2010).</w:t>
+      </w:r>
+      <w:proofErr w:type="gramEnd"/>
+      <w:r>
+        <w:t xml:space="preserve"> Single page applications (SPA) with desktop like behavior implemented into web based applications are rapidly growing in popularity and slowly becoming the new standard. Users no longer are required to wait for the page to reload and instead are presented with the data almost instantaneously. </w:t>
+      </w:r>
+    </w:p>
+    <w:p>
+      <w:pPr>
+        <w:pStyle w:val="Default"/>
+        <w:spacing w:line="360" w:lineRule="auto"/>
+      </w:pPr>
+      <w:r>
+        <w:lastRenderedPageBreak/>
+        <w:t xml:space="preserve">In order to oblige with the current expectations the project was designed and implemented as a SPA configuration using </w:t>
+      </w:r>
+      <w:proofErr w:type="spellStart"/>
+      <w:r>
+        <w:t>AngularJS</w:t>
+      </w:r>
+      <w:proofErr w:type="spellEnd"/>
+      <w:r>
+        <w:t xml:space="preserve">. </w:t>
+      </w:r>
+      <w:r>
+        <w:t xml:space="preserve"> </w:t>
+      </w:r>
+      <w:proofErr w:type="spellStart"/>
+      <w:r>
+        <w:t>AngularJS</w:t>
+      </w:r>
+      <w:proofErr w:type="spellEnd"/>
+      <w:r>
+        <w:t xml:space="preserve"> is a powerful JavaScript framework that applies the MVC structure to the project’s front-end business logic and provides a number of comprehensive features such as dependency injection, custom HTML templates</w:t>
+      </w:r>
+      <w:r>
+        <w:t>,</w:t>
+      </w:r>
+      <w:r>
+        <w:t xml:space="preserve"> and two way binding. The implementation of this framework did not shape as much the form of the interface</w:t>
+      </w:r>
+      <w:r>
+        <w:t>,</w:t>
+      </w:r>
+      <w:r>
+        <w:t xml:space="preserve"> as it improved the user experience. When selecting menu tabs, users are seamlessly taken from one page to another without the page load waiting time.</w:t>
+      </w:r>
+    </w:p>
+    <w:p>
+      <w:pPr>
+        <w:pStyle w:val="Default"/>
+        <w:spacing w:line="360" w:lineRule="auto"/>
+      </w:pPr>
+      <w:r>
+        <w:t xml:space="preserve">Based on the established requirements the team concentrated on forming the information architecture. Due to the relatively simple nature of the app, it has been decided that the navigational structure will be flat and will consist of a 5 tabs, each corresponding to a separate section.  Due to the personal and confidential aspect of the workout statistics displayed on one of the pages the team decided to implement a simple authorization system. Unfortunately due to the problematic nature of back end implementation and limited time constraints this was later abandoned. The login Controls initially added to the interface </w:t>
+      </w:r>
+      <w:proofErr w:type="gramStart"/>
+      <w:r>
+        <w:t>w</w:t>
+      </w:r>
+      <w:r>
+        <w:t>ere</w:t>
+      </w:r>
+      <w:proofErr w:type="gramEnd"/>
+      <w:r>
+        <w:t xml:space="preserve"> consequently removed. </w:t>
+      </w:r>
+    </w:p>
+    <w:p>
+      <w:pPr>
+        <w:pStyle w:val="Default"/>
+        <w:spacing w:line="360" w:lineRule="auto"/>
+      </w:pPr>
+    </w:p>
+    <w:p>
+      <w:pPr>
+        <w:pStyle w:val="Default"/>
+        <w:spacing w:line="360" w:lineRule="auto"/>
+      </w:pPr>
+      <w:r>
+        <w:t>One of the goals of the user interface design was to implement both usability and accessibility principles into the application.</w:t>
+      </w:r>
+      <w:r>
+        <w:t xml:space="preserve"> “</w:t>
+      </w:r>
+      <w:r>
+        <w:rPr>
+          <w:i/>
+        </w:rPr>
+        <w:t>Usability is about designing products to be effective, efficient, and satisfying”</w:t>
+      </w:r>
+      <w:r>
+        <w:t xml:space="preserve"> and its key aspect is creating positive user experience. </w:t>
+      </w:r>
+      <w:r>
+        <w:t>“</w:t>
+      </w:r>
+      <w:r>
+        <w:rPr>
+          <w:i/>
+        </w:rPr>
+        <w:t>The goal of web accessibility is to make the Web work well for people, specifically people with disabilities”</w:t>
+      </w:r>
+      <w:r>
+        <w:t xml:space="preserve"> </w:t>
+      </w:r>
+      <w:r>
+        <w:t>(W3.org, 2014)</w:t>
+      </w:r>
+      <w:r>
+        <w:t xml:space="preserve">. Combining both </w:t>
+      </w:r>
+      <w:r>
+        <w:t xml:space="preserve">usability and accessibility </w:t>
+      </w:r>
+      <w:r>
+        <w:t xml:space="preserve">meant creating both satisfying and disabled-people-friendly applications. SPA implementation was a definite step towards the improved user experience and increased usability. Additionally the graphic design was supposed to serve the purpose of enhancing both </w:t>
+      </w:r>
+      <w:r>
+        <w:t>usability and accessibility</w:t>
+      </w:r>
+      <w:r>
+        <w:t>.</w:t>
+      </w:r>
+    </w:p>
+    <w:p>
+      <w:pPr>
+        <w:pStyle w:val="Default"/>
+        <w:spacing w:line="360" w:lineRule="auto"/>
+      </w:pPr>
+      <w:r>
+        <w:t>The simplicity of the structure and design was meant to enhance both the accessibility and usability of the application. Additionally the design incorporates the following features:</w:t>
+      </w:r>
+    </w:p>
+    <w:p>
+      <w:pPr>
+        <w:pStyle w:val="Heading3"/>
+        <w:numPr>
+          <w:ilvl w:val="0"/>
+          <w:numId w:val="9"/>
+        </w:numPr>
+        <w:rPr>
+          <w:rFonts w:cs="Arial"/>
+          <w:b w:val="0"/>
+          <w:color w:val="auto"/>
+          <w:sz w:val="24"/>
+          <w:szCs w:val="24"/>
+        </w:rPr>
+      </w:pPr>
+      <w:r>
+        <w:rPr>
+          <w:rFonts w:cs="Arial"/>
+          <w:b w:val="0"/>
+          <w:color w:val="auto"/>
+          <w:sz w:val="24"/>
+          <w:szCs w:val="24"/>
+        </w:rPr>
+        <w:lastRenderedPageBreak/>
+        <w:t xml:space="preserve">Provision of text alternatives for any non-text content </w:t>
+      </w:r>
+    </w:p>
+    <w:p>
+      <w:pPr>
+        <w:pStyle w:val="Heading3"/>
+        <w:numPr>
+          <w:ilvl w:val="0"/>
+          <w:numId w:val="9"/>
+        </w:numPr>
+        <w:rPr>
+          <w:rFonts w:cs="Arial"/>
+          <w:b w:val="0"/>
+          <w:color w:val="auto"/>
+          <w:sz w:val="24"/>
+          <w:szCs w:val="24"/>
+        </w:rPr>
+      </w:pPr>
+      <w:r>
+        <w:rPr>
+          <w:rFonts w:cs="Arial"/>
+          <w:b w:val="0"/>
+          <w:color w:val="auto"/>
+          <w:sz w:val="24"/>
+          <w:szCs w:val="24"/>
+        </w:rPr>
+        <w:t xml:space="preserve">Minimal amount of color to prevent difficulties for people with color blindness </w:t>
+      </w:r>
+    </w:p>
+    <w:p>
+      <w:pPr>
+        <w:pStyle w:val="Heading3"/>
+        <w:numPr>
+          <w:ilvl w:val="0"/>
+          <w:numId w:val="9"/>
+        </w:numPr>
+        <w:rPr>
+          <w:rFonts w:cs="Arial"/>
+          <w:b w:val="0"/>
+          <w:color w:val="auto"/>
+          <w:sz w:val="24"/>
+          <w:szCs w:val="24"/>
+        </w:rPr>
+      </w:pPr>
+      <w:r>
+        <w:rPr>
+          <w:rFonts w:cs="Arial"/>
+          <w:b w:val="0"/>
+          <w:color w:val="auto"/>
+          <w:sz w:val="24"/>
+          <w:szCs w:val="24"/>
+        </w:rPr>
+        <w:t>Use of relatively large font and use of highly contrasting colors (black and white) on the text and background to help people with poor eyesight</w:t>
+      </w:r>
+    </w:p>
+    <w:p>
+      <w:pPr>
+        <w:pStyle w:val="Heading3"/>
+        <w:numPr>
+          <w:ilvl w:val="0"/>
+          <w:numId w:val="9"/>
+        </w:numPr>
+        <w:rPr>
+          <w:rFonts w:cs="Arial"/>
+          <w:b w:val="0"/>
+          <w:color w:val="auto"/>
+          <w:sz w:val="24"/>
+          <w:szCs w:val="24"/>
+        </w:rPr>
+      </w:pPr>
+      <w:r>
+        <w:rPr>
+          <w:rFonts w:cs="Arial"/>
+          <w:b w:val="0"/>
+          <w:color w:val="auto"/>
+          <w:sz w:val="24"/>
+          <w:szCs w:val="24"/>
+        </w:rPr>
+        <w:t>Images contain the alt values (</w:t>
+      </w:r>
+      <w:proofErr w:type="spellStart"/>
+      <w:r>
+        <w:rPr>
+          <w:rFonts w:cs="Arial"/>
+          <w:b w:val="0"/>
+          <w:color w:val="auto"/>
+          <w:sz w:val="24"/>
+          <w:szCs w:val="24"/>
+        </w:rPr>
+        <w:t>Heng</w:t>
+      </w:r>
+      <w:proofErr w:type="spellEnd"/>
+      <w:r>
+        <w:rPr>
+          <w:rFonts w:cs="Arial"/>
+          <w:b w:val="0"/>
+          <w:color w:val="auto"/>
+          <w:sz w:val="24"/>
+          <w:szCs w:val="24"/>
+        </w:rPr>
+        <w:t>, 2014)</w:t>
+      </w:r>
+    </w:p>
+    <w:p>
+      <w:pPr>
+        <w:pStyle w:val="ListParagraph"/>
+        <w:numPr>
+          <w:ilvl w:val="0"/>
+          <w:numId w:val="9"/>
+        </w:numPr>
+        <w:rPr>
+          <w:rFonts w:ascii="Arial" w:hAnsi="Arial" w:cs="Arial"/>
+          <w:sz w:val="24"/>
+          <w:szCs w:val="24"/>
+        </w:rPr>
+      </w:pPr>
+      <w:r>
+        <w:rPr>
+          <w:rFonts w:ascii="Arial" w:hAnsi="Arial" w:cs="Arial"/>
+          <w:sz w:val="24"/>
+          <w:szCs w:val="24"/>
+        </w:rPr>
+        <w:t>Consistency in the design</w:t>
+      </w:r>
+    </w:p>
+    <w:p>
+      <w:pPr>
+        <w:pStyle w:val="Default"/>
+        <w:spacing w:line="360" w:lineRule="auto"/>
+      </w:pPr>
+      <w:r>
+        <w:t xml:space="preserve">The team aspired to design the User interface to the best principle and standards, as well as to provide a high aesthetic appeal of the design at the same time balancing the visual and functional aspects of the system. Although the design could be further improved we feel that we have achieved some success in fulfilling these aspirations. </w:t>
+      </w:r>
+    </w:p>
+    <w:p>
+      <w:pPr>
+        <w:pStyle w:val="Heading1"/>
+      </w:pPr>
+      <w:r>
+        <w:t>5. Architecture [25%]</w:t>
+      </w:r>
+      <w:bookmarkEnd w:id="6"/>
+      <w:r>
+        <w:t xml:space="preserve"> </w:t>
+      </w:r>
+    </w:p>
+    <w:p>
+      <w:pPr>
+        <w:pStyle w:val="Heading2"/>
+      </w:pPr>
+      <w:bookmarkStart w:id="7" w:name="_Toc385846424"/>
+      <w:r>
+        <w:t>5.1. Application Architecture</w:t>
+      </w:r>
+      <w:bookmarkEnd w:id="7"/>
+    </w:p>
+    <w:p>
+      <w:pPr>
+        <w:pStyle w:val="Default"/>
+        <w:spacing w:line="360" w:lineRule="auto"/>
         <w:rPr>
           <w:sz w:val="23"/>
           <w:szCs w:val="23"/>
         </w:rPr>
-        <w:t>You should include a detailed analys</w:t>
-      </w:r>
+      </w:pPr>
       <w:r>
         <w:rPr>
           <w:sz w:val="23"/>
           <w:szCs w:val="23"/>
         </w:rPr>
-        <w:t xml:space="preserve">is of how the controls in your </w:t>
-      </w:r>
+        <w:t xml:space="preserve">Outline the solution architecture for your application. You </w:t>
+      </w:r>
+      <w:proofErr w:type="spellStart"/>
       <w:r>
         <w:rPr>
           <w:sz w:val="23"/>
           <w:szCs w:val="23"/>
         </w:rPr>
-        <w:t>application deliver a successful UI experience.</w:t>
-      </w:r>
-    </w:p>
-    <w:p>
-      <w:pPr>
-        <w:pStyle w:val="Heading1"/>
-      </w:pPr>
-      <w:bookmarkStart w:id="7" w:name="_Toc385846423"/>
-      <w:r>
-        <w:t xml:space="preserve">5. </w:t>
-      </w:r>
-      <w:r>
-        <w:t>Architecture [25%]</w:t>
-      </w:r>
-      <w:bookmarkEnd w:id="7"/>
+        <w:t>sould</w:t>
+      </w:r>
+      <w:proofErr w:type="spellEnd"/>
+      <w:r>
+        <w:rPr>
+          <w:sz w:val="23"/>
+          <w:szCs w:val="23"/>
+        </w:rPr>
+        <w:t xml:space="preserve"> justify the approach you took, and how it supports the project scope. This means mapping back to the state of the art review when describing the features and functionality of your system. </w:t>
+      </w:r>
+    </w:p>
+    <w:p>
+      <w:pPr>
+        <w:pStyle w:val="Heading2"/>
+      </w:pPr>
+      <w:bookmarkStart w:id="8" w:name="_Toc385846425"/>
+      <w:r>
+        <w:t>5.2. Security</w:t>
+      </w:r>
+      <w:bookmarkEnd w:id="8"/>
       <w:r>
         <w:t xml:space="preserve"> </w:t>
       </w:r>
-    </w:p>
-    <w:p>
-      <w:pPr>
-        <w:pStyle w:val="Heading2"/>
-      </w:pPr>
-      <w:bookmarkStart w:id="8" w:name="_Toc385846424"/>
-      <w:r>
-        <w:t>5.1. Application Architecture</w:t>
-      </w:r>
-      <w:bookmarkEnd w:id="8"/>
     </w:p>
     <w:p>
       <w:pPr>
@@ -1929,35 +2536,96 @@
           <w:sz w:val="23"/>
           <w:szCs w:val="23"/>
         </w:rPr>
-        <w:t xml:space="preserve">Outline the solution architecture for your application. You </w:t>
-      </w:r>
-      <w:proofErr w:type="spellStart"/>
-      <w:r>
+        <w:t xml:space="preserve">Evaluate industry standard error handling, and outline how you integrated these approaches within your application. </w:t>
+      </w:r>
+    </w:p>
+    <w:p>
+      <w:pPr>
+        <w:pStyle w:val="Heading2"/>
+      </w:pPr>
+      <w:bookmarkStart w:id="9" w:name="_Toc385846426"/>
+      <w:r>
+        <w:t>5.3. Toolkits and Framework</w:t>
+      </w:r>
+      <w:bookmarkEnd w:id="9"/>
+      <w:r>
+        <w:t xml:space="preserve"> </w:t>
+      </w:r>
+    </w:p>
+    <w:p>
+      <w:pPr>
+        <w:pStyle w:val="Default"/>
+        <w:spacing w:line="360" w:lineRule="auto"/>
+        <w:rPr>
+          <w:sz w:val="32"/>
+          <w:szCs w:val="22"/>
+        </w:rPr>
+      </w:pPr>
+      <w:r>
+        <w:rPr>
+          <w:rFonts w:ascii="Times New Roman" w:hAnsi="Times New Roman" w:cs="Times New Roman"/>
+        </w:rPr>
+        <w:t xml:space="preserve"> </w:t>
+      </w:r>
+      <w:r>
+        <w:t xml:space="preserve">Discuss the toolkits and frameworks used and the justification for using them. </w:t>
+      </w:r>
+    </w:p>
+    <w:p>
+      <w:pPr>
+        <w:pStyle w:val="Heading2"/>
+      </w:pPr>
+      <w:bookmarkStart w:id="10" w:name="_Toc385846427"/>
+      <w:r>
+        <w:t>5.4. Data Transfer Strategies:</w:t>
+      </w:r>
+      <w:bookmarkEnd w:id="10"/>
+      <w:r>
+        <w:t xml:space="preserve"> </w:t>
+      </w:r>
+    </w:p>
+    <w:p>
+      <w:pPr>
+        <w:pStyle w:val="Default"/>
+        <w:spacing w:line="360" w:lineRule="auto"/>
         <w:rPr>
           <w:sz w:val="23"/>
           <w:szCs w:val="23"/>
         </w:rPr>
-        <w:t>sould</w:t>
-      </w:r>
-      <w:proofErr w:type="spellEnd"/>
+      </w:pPr>
       <w:r>
         <w:rPr>
           <w:sz w:val="23"/>
           <w:szCs w:val="23"/>
         </w:rPr>
-        <w:t xml:space="preserve"> justify the approach you took, and how it supports the project scope. This means mapping back to the state of the art review when describing the features and functionality of your system. </w:t>
+        <w:t xml:space="preserve">This section looks at the access and transporting of data to be </w:t>
+      </w:r>
+      <w:proofErr w:type="gramStart"/>
+      <w:r>
+        <w:rPr>
+          <w:sz w:val="23"/>
+          <w:szCs w:val="23"/>
+        </w:rPr>
+        <w:t>consumed/created</w:t>
+      </w:r>
+      <w:proofErr w:type="gramEnd"/>
+      <w:r>
+        <w:rPr>
+          <w:sz w:val="23"/>
+          <w:szCs w:val="23"/>
+        </w:rPr>
+        <w:t xml:space="preserve"> by the RIA. </w:t>
       </w:r>
     </w:p>
     <w:p>
       <w:pPr>
         <w:pStyle w:val="Heading2"/>
       </w:pPr>
-      <w:bookmarkStart w:id="9" w:name="_Toc385846425"/>
-      <w:r>
-        <w:lastRenderedPageBreak/>
-        <w:t>5.2. Security</w:t>
-      </w:r>
-      <w:bookmarkEnd w:id="9"/>
+      <w:bookmarkStart w:id="11" w:name="_Toc385846428"/>
+      <w:r>
+        <w:t>5.5. Evaluation and Testing:</w:t>
+      </w:r>
+      <w:bookmarkEnd w:id="11"/>
       <w:r>
         <w:t xml:space="preserve"> </w:t>
       </w:r>
@@ -1976,62 +2644,51 @@
           <w:sz w:val="23"/>
           <w:szCs w:val="23"/>
         </w:rPr>
-        <w:t>Evaluate industry standard error handling, and outline how you integrated these appro</w:t>
-      </w:r>
-      <w:r>
+        <w:t xml:space="preserve">You must include a short description of how your application was evaluated for its audience. </w:t>
+      </w:r>
+    </w:p>
+    <w:p>
+      <w:pPr>
+        <w:pStyle w:val="Default"/>
+        <w:spacing w:line="360" w:lineRule="auto"/>
         <w:rPr>
           <w:sz w:val="23"/>
           <w:szCs w:val="23"/>
         </w:rPr>
-        <w:t xml:space="preserve">aches within your application. </w:t>
-      </w:r>
-    </w:p>
-    <w:p>
-      <w:pPr>
-        <w:pStyle w:val="Heading2"/>
-      </w:pPr>
-      <w:bookmarkStart w:id="10" w:name="_Toc385846426"/>
-      <w:r>
-        <w:t>5.3. Toolkits and Framework</w:t>
-      </w:r>
-      <w:bookmarkEnd w:id="10"/>
-      <w:r>
-        <w:t xml:space="preserve"> </w:t>
-      </w:r>
+      </w:pPr>
     </w:p>
     <w:p>
       <w:pPr>
         <w:pStyle w:val="Default"/>
         <w:spacing w:line="360" w:lineRule="auto"/>
         <w:rPr>
-          <w:sz w:val="32"/>
-          <w:szCs w:val="22"/>
-        </w:rPr>
-      </w:pPr>
-      <w:r>
-        <w:rPr>
-          <w:rFonts w:ascii="Times New Roman" w:hAnsi="Times New Roman" w:cs="Times New Roman"/>
-        </w:rPr>
-        <w:t xml:space="preserve"> </w:t>
-      </w:r>
-      <w:r>
-        <w:t xml:space="preserve">Discuss the toolkits and frameworks used and the justification for using them. </w:t>
-      </w:r>
-    </w:p>
-    <w:p>
-      <w:pPr>
-        <w:pStyle w:val="Heading2"/>
-      </w:pPr>
-      <w:bookmarkStart w:id="11" w:name="_Toc385846427"/>
-      <w:r>
-        <w:t xml:space="preserve">5.4. </w:t>
-      </w:r>
-      <w:r>
-        <w:t>Data Transfer Strategies:</w:t>
-      </w:r>
-      <w:bookmarkEnd w:id="11"/>
-      <w:r>
-        <w:t xml:space="preserve"> </w:t>
+          <w:sz w:val="23"/>
+          <w:szCs w:val="23"/>
+        </w:rPr>
+      </w:pPr>
+      <w:r>
+        <w:rPr>
+          <w:sz w:val="23"/>
+          <w:szCs w:val="23"/>
+        </w:rPr>
+        <w:lastRenderedPageBreak/>
+        <w:t xml:space="preserve">Critically </w:t>
+      </w:r>
+      <w:proofErr w:type="spellStart"/>
+      <w:r>
+        <w:rPr>
+          <w:sz w:val="23"/>
+          <w:szCs w:val="23"/>
+        </w:rPr>
+        <w:t>analyse</w:t>
+      </w:r>
+      <w:proofErr w:type="spellEnd"/>
+      <w:r>
+        <w:rPr>
+          <w:sz w:val="23"/>
+          <w:szCs w:val="23"/>
+        </w:rPr>
+        <w:t xml:space="preserve"> the testing methodology employed, as well as any debugging techniques you used in building the application.</w:t>
       </w:r>
     </w:p>
     <w:p>
@@ -2043,225 +2700,311 @@
           <w:szCs w:val="23"/>
         </w:rPr>
       </w:pPr>
-      <w:r>
+    </w:p>
+    <w:p>
+      <w:pPr>
+        <w:pStyle w:val="Heading1"/>
+      </w:pPr>
+      <w:bookmarkStart w:id="12" w:name="_Toc385846429"/>
+      <w:r>
+        <w:t>6. Summary [10%]</w:t>
+      </w:r>
+      <w:bookmarkEnd w:id="12"/>
+      <w:r>
+        <w:t xml:space="preserve"> </w:t>
+      </w:r>
+    </w:p>
+    <w:p>
+      <w:pPr>
+        <w:pStyle w:val="Default"/>
+        <w:spacing w:line="360" w:lineRule="auto"/>
         <w:rPr>
           <w:sz w:val="23"/>
           <w:szCs w:val="23"/>
         </w:rPr>
-        <w:t xml:space="preserve">This section looks at the access and transporting of data to be </w:t>
-      </w:r>
-      <w:proofErr w:type="gramStart"/>
+      </w:pPr>
       <w:r>
         <w:rPr>
           <w:sz w:val="23"/>
           <w:szCs w:val="23"/>
         </w:rPr>
-        <w:t>consumed/created</w:t>
-      </w:r>
-      <w:proofErr w:type="gramEnd"/>
-      <w:r>
+        <w:t>This is a short section that includes a brief summary of what was achieved so far. Evaluate the approach you took, the tools you used, and the implementation of your applications. You should describe what changes you would make or future work that would benefit your application.</w:t>
+      </w:r>
+    </w:p>
+    <w:p>
+      <w:pPr>
+        <w:pStyle w:val="Default"/>
+        <w:spacing w:line="360" w:lineRule="auto"/>
         <w:rPr>
           <w:sz w:val="23"/>
           <w:szCs w:val="23"/>
         </w:rPr>
-        <w:t xml:space="preserve"> by the RIA. </w:t>
-      </w:r>
-    </w:p>
-    <w:p>
-      <w:pPr>
-        <w:pStyle w:val="Heading2"/>
-      </w:pPr>
-      <w:bookmarkStart w:id="12" w:name="_Toc385846428"/>
-      <w:r>
-        <w:t xml:space="preserve">5.5. </w:t>
-      </w:r>
-      <w:r>
-        <w:t>Evaluation and Testing:</w:t>
-      </w:r>
-      <w:bookmarkEnd w:id="12"/>
-      <w:r>
+      </w:pPr>
+    </w:p>
+    <w:p>
+      <w:pPr>
+        <w:pStyle w:val="Heading1"/>
+      </w:pPr>
+      <w:bookmarkStart w:id="13" w:name="_Toc385846430"/>
+      <w:r>
+        <w:t>7. References</w:t>
+      </w:r>
+      <w:bookmarkEnd w:id="13"/>
+    </w:p>
+    <w:p>
+      <w:pPr>
+        <w:pStyle w:val="NormalWeb"/>
+        <w:spacing w:line="360" w:lineRule="auto"/>
+        <w:rPr>
+          <w:rFonts w:ascii="Arial" w:hAnsi="Arial" w:cs="Arial"/>
+        </w:rPr>
+      </w:pPr>
+      <w:proofErr w:type="gramStart"/>
+      <w:r>
+        <w:rPr>
+          <w:rFonts w:ascii="Arial" w:hAnsi="Arial" w:cs="Arial"/>
+        </w:rPr>
+        <w:t xml:space="preserve">Anderson, J., </w:t>
+      </w:r>
+      <w:proofErr w:type="spellStart"/>
+      <w:r>
+        <w:rPr>
+          <w:rFonts w:ascii="Arial" w:hAnsi="Arial" w:cs="Arial"/>
+        </w:rPr>
+        <w:t>McRee</w:t>
+      </w:r>
+      <w:proofErr w:type="spellEnd"/>
+      <w:r>
+        <w:rPr>
+          <w:rFonts w:ascii="Arial" w:hAnsi="Arial" w:cs="Arial"/>
+        </w:rPr>
+        <w:t>, J. and Wilson, R. (2010).</w:t>
+      </w:r>
+      <w:proofErr w:type="gramEnd"/>
+      <w:r>
+        <w:rPr>
+          <w:rFonts w:ascii="Arial" w:hAnsi="Arial" w:cs="Arial"/>
+        </w:rPr>
         <w:t xml:space="preserve"> </w:t>
       </w:r>
-    </w:p>
-    <w:p>
-      <w:pPr>
-        <w:pStyle w:val="Default"/>
+      <w:proofErr w:type="gramStart"/>
+      <w:r>
+        <w:rPr>
+          <w:rFonts w:ascii="Arial" w:hAnsi="Arial" w:cs="Arial"/>
+          <w:i/>
+          <w:iCs/>
+        </w:rPr>
+        <w:t>Effective UI</w:t>
+      </w:r>
+      <w:r>
+        <w:rPr>
+          <w:rFonts w:ascii="Arial" w:hAnsi="Arial" w:cs="Arial"/>
+        </w:rPr>
+        <w:t>.</w:t>
+      </w:r>
+      <w:proofErr w:type="gramEnd"/>
+      <w:r>
+        <w:rPr>
+          <w:rFonts w:ascii="Arial" w:hAnsi="Arial" w:cs="Arial"/>
+        </w:rPr>
+        <w:t xml:space="preserve"> 1st ed. Beijing: O'Reilly.</w:t>
+      </w:r>
+    </w:p>
+    <w:p>
+      <w:pPr>
+        <w:pStyle w:val="NormalWeb"/>
         <w:spacing w:line="360" w:lineRule="auto"/>
         <w:rPr>
-          <w:sz w:val="23"/>
-          <w:szCs w:val="23"/>
-        </w:rPr>
-      </w:pPr>
-      <w:r>
-        <w:rPr>
-          <w:sz w:val="23"/>
-          <w:szCs w:val="23"/>
-        </w:rPr>
-        <w:t xml:space="preserve">You must include a short description of how your application was evaluated for its audience. </w:t>
-      </w:r>
-    </w:p>
-    <w:p>
-      <w:pPr>
-        <w:pStyle w:val="Default"/>
+          <w:rFonts w:ascii="Arial" w:hAnsi="Arial" w:cs="Arial"/>
+        </w:rPr>
+      </w:pPr>
+      <w:proofErr w:type="spellStart"/>
+      <w:r>
+        <w:rPr>
+          <w:rFonts w:ascii="Arial" w:hAnsi="Arial" w:cs="Arial"/>
+        </w:rPr>
+        <w:t>Heng</w:t>
+      </w:r>
+      <w:proofErr w:type="spellEnd"/>
+      <w:r>
+        <w:rPr>
+          <w:rFonts w:ascii="Arial" w:hAnsi="Arial" w:cs="Arial"/>
+        </w:rPr>
+        <w:t xml:space="preserve">, C. (2014). </w:t>
+      </w:r>
+      <w:proofErr w:type="gramStart"/>
+      <w:r>
+        <w:rPr>
+          <w:rFonts w:ascii="Arial" w:hAnsi="Arial" w:cs="Arial"/>
+          <w:i/>
+          <w:iCs/>
+        </w:rPr>
+        <w:t>How to Improve the Accessibility of Your Website (thesitewizard.com)</w:t>
+      </w:r>
+      <w:r>
+        <w:rPr>
+          <w:rFonts w:ascii="Arial" w:hAnsi="Arial" w:cs="Arial"/>
+        </w:rPr>
+        <w:t>.</w:t>
+      </w:r>
+      <w:proofErr w:type="gramEnd"/>
+      <w:r>
+        <w:rPr>
+          <w:rFonts w:ascii="Arial" w:hAnsi="Arial" w:cs="Arial"/>
+        </w:rPr>
+        <w:t xml:space="preserve"> [</w:t>
+      </w:r>
+      <w:proofErr w:type="gramStart"/>
+      <w:r>
+        <w:rPr>
+          <w:rFonts w:ascii="Arial" w:hAnsi="Arial" w:cs="Arial"/>
+        </w:rPr>
+        <w:t>online</w:t>
+      </w:r>
+      <w:proofErr w:type="gramEnd"/>
+      <w:r>
+        <w:rPr>
+          <w:rFonts w:ascii="Arial" w:hAnsi="Arial" w:cs="Arial"/>
+        </w:rPr>
+        <w:t>] Thesitewizard.com. Available at: http://www.thesitewizard.com/webdesign/improve-accessibility.shtml [Accessed 30 Apr. 2014].</w:t>
+      </w:r>
+    </w:p>
+    <w:p>
+      <w:pPr>
+        <w:pStyle w:val="NormalWeb"/>
         <w:spacing w:line="360" w:lineRule="auto"/>
         <w:rPr>
-          <w:sz w:val="23"/>
-          <w:szCs w:val="23"/>
-        </w:rPr>
-      </w:pPr>
-    </w:p>
-    <w:p>
-      <w:pPr>
-        <w:pStyle w:val="Default"/>
+          <w:rFonts w:ascii="Arial" w:hAnsi="Arial" w:cs="Arial"/>
+        </w:rPr>
+      </w:pPr>
+      <w:proofErr w:type="gramStart"/>
+      <w:r>
+        <w:rPr>
+          <w:rFonts w:ascii="Arial" w:hAnsi="Arial" w:cs="Arial"/>
+        </w:rPr>
+        <w:t>Skeljs.org, (2014).</w:t>
+      </w:r>
+      <w:proofErr w:type="gramEnd"/>
+      <w:r>
+        <w:rPr>
+          <w:rFonts w:ascii="Arial" w:hAnsi="Arial" w:cs="Arial"/>
+        </w:rPr>
+        <w:t xml:space="preserve"> </w:t>
+      </w:r>
+      <w:proofErr w:type="spellStart"/>
+      <w:proofErr w:type="gramStart"/>
+      <w:r>
+        <w:rPr>
+          <w:rFonts w:ascii="Arial" w:hAnsi="Arial" w:cs="Arial"/>
+          <w:i/>
+          <w:iCs/>
+        </w:rPr>
+        <w:t>skelJS</w:t>
+      </w:r>
+      <w:proofErr w:type="spellEnd"/>
+      <w:r>
+        <w:rPr>
+          <w:rFonts w:ascii="Arial" w:hAnsi="Arial" w:cs="Arial"/>
+          <w:i/>
+          <w:iCs/>
+        </w:rPr>
+        <w:t xml:space="preserve"> :</w:t>
+      </w:r>
+      <w:proofErr w:type="gramEnd"/>
+      <w:r>
+        <w:rPr>
+          <w:rFonts w:ascii="Arial" w:hAnsi="Arial" w:cs="Arial"/>
+          <w:i/>
+          <w:iCs/>
+        </w:rPr>
+        <w:t xml:space="preserve"> Documentation</w:t>
+      </w:r>
+      <w:r>
+        <w:rPr>
+          <w:rFonts w:ascii="Arial" w:hAnsi="Arial" w:cs="Arial"/>
+        </w:rPr>
+        <w:t>. [</w:t>
+      </w:r>
+      <w:proofErr w:type="gramStart"/>
+      <w:r>
+        <w:rPr>
+          <w:rFonts w:ascii="Arial" w:hAnsi="Arial" w:cs="Arial"/>
+        </w:rPr>
+        <w:t>online</w:t>
+      </w:r>
+      <w:proofErr w:type="gramEnd"/>
+      <w:r>
+        <w:rPr>
+          <w:rFonts w:ascii="Arial" w:hAnsi="Arial" w:cs="Arial"/>
+        </w:rPr>
+        <w:t>] Available at: http://skeljs.org/docs [Accessed 28 Apr. 2014].</w:t>
+      </w:r>
+    </w:p>
+    <w:p>
+      <w:pPr>
+        <w:pStyle w:val="NormalWeb"/>
         <w:spacing w:line="360" w:lineRule="auto"/>
         <w:rPr>
-          <w:sz w:val="23"/>
-          <w:szCs w:val="23"/>
-        </w:rPr>
-      </w:pPr>
-      <w:r>
-        <w:rPr>
-          <w:sz w:val="23"/>
-          <w:szCs w:val="23"/>
-        </w:rPr>
-        <w:t xml:space="preserve">Critically </w:t>
-      </w:r>
-      <w:proofErr w:type="spellStart"/>
-      <w:r>
-        <w:rPr>
-          <w:sz w:val="23"/>
-          <w:szCs w:val="23"/>
-        </w:rPr>
-        <w:t>analyse</w:t>
-      </w:r>
-      <w:proofErr w:type="spellEnd"/>
-      <w:r>
-        <w:rPr>
-          <w:sz w:val="23"/>
-          <w:szCs w:val="23"/>
-        </w:rPr>
-        <w:t xml:space="preserve"> the testing methodology employed, as w</w:t>
-      </w:r>
-      <w:r>
-        <w:rPr>
-          <w:sz w:val="23"/>
-          <w:szCs w:val="23"/>
-        </w:rPr>
-        <w:t xml:space="preserve">ell as any debugging techniques </w:t>
-      </w:r>
-      <w:r>
-        <w:rPr>
-          <w:sz w:val="23"/>
-          <w:szCs w:val="23"/>
-        </w:rPr>
-        <w:t>you used in building the application.</w:t>
-      </w:r>
-    </w:p>
-    <w:p>
-      <w:pPr>
-        <w:pStyle w:val="Default"/>
-        <w:spacing w:line="360" w:lineRule="auto"/>
-        <w:rPr>
-          <w:sz w:val="23"/>
-          <w:szCs w:val="23"/>
-        </w:rPr>
-      </w:pPr>
-    </w:p>
-    <w:p>
-      <w:pPr>
-        <w:pStyle w:val="Heading1"/>
-      </w:pPr>
-      <w:bookmarkStart w:id="13" w:name="_Toc385846429"/>
-      <w:r>
-        <w:t xml:space="preserve">6. </w:t>
-      </w:r>
-      <w:r>
-        <w:t>Summary [10%]</w:t>
-      </w:r>
-      <w:bookmarkEnd w:id="13"/>
-      <w:r>
+          <w:rFonts w:ascii="Arial" w:hAnsi="Arial" w:cs="Arial"/>
+        </w:rPr>
+      </w:pPr>
+      <w:proofErr w:type="gramStart"/>
+      <w:r>
+        <w:rPr>
+          <w:rFonts w:ascii="Arial" w:hAnsi="Arial" w:cs="Arial"/>
+        </w:rPr>
+        <w:t>W3.org, (2014).</w:t>
+      </w:r>
+      <w:proofErr w:type="gramEnd"/>
+      <w:r>
+        <w:rPr>
+          <w:rFonts w:ascii="Arial" w:hAnsi="Arial" w:cs="Arial"/>
+        </w:rPr>
         <w:t xml:space="preserve"> </w:t>
       </w:r>
-    </w:p>
-    <w:p>
-      <w:pPr>
-        <w:pStyle w:val="Default"/>
-        <w:spacing w:line="360" w:lineRule="auto"/>
-        <w:rPr>
-          <w:sz w:val="23"/>
-          <w:szCs w:val="23"/>
-        </w:rPr>
-      </w:pPr>
-      <w:r>
-        <w:rPr>
-          <w:sz w:val="23"/>
-          <w:szCs w:val="23"/>
-        </w:rPr>
-        <w:t>This is a short section that includes a brief summary of wha</w:t>
-      </w:r>
-      <w:r>
-        <w:rPr>
-          <w:sz w:val="23"/>
-          <w:szCs w:val="23"/>
-        </w:rPr>
-        <w:t xml:space="preserve">t was achieved so far. Evaluate </w:t>
-      </w:r>
-      <w:r>
-        <w:rPr>
-          <w:sz w:val="23"/>
-          <w:szCs w:val="23"/>
-        </w:rPr>
-        <w:t>the approach you took, the tools you</w:t>
-      </w:r>
-      <w:r>
-        <w:rPr>
-          <w:sz w:val="23"/>
-          <w:szCs w:val="23"/>
-        </w:rPr>
-        <w:t xml:space="preserve"> </w:t>
-      </w:r>
-      <w:r>
-        <w:rPr>
-          <w:sz w:val="23"/>
-          <w:szCs w:val="23"/>
-        </w:rPr>
-        <w:t>used, and the implementation of your applications. You should describe what changes you would make or future work that would benefit your application.</w:t>
-      </w:r>
-    </w:p>
-    <w:p>
-      <w:pPr>
-        <w:pStyle w:val="Default"/>
-        <w:spacing w:line="360" w:lineRule="auto"/>
-        <w:rPr>
-          <w:sz w:val="23"/>
-          <w:szCs w:val="23"/>
-        </w:rPr>
-      </w:pPr>
-    </w:p>
-    <w:p>
-      <w:pPr>
-        <w:pStyle w:val="Heading1"/>
-      </w:pPr>
-      <w:bookmarkStart w:id="14" w:name="_Toc385846430"/>
-      <w:r>
-        <w:t xml:space="preserve">7. </w:t>
-      </w:r>
-      <w:r>
-        <w:t>References [10%]</w:t>
-      </w:r>
+      <w:proofErr w:type="gramStart"/>
+      <w:r>
+        <w:rPr>
+          <w:rFonts w:ascii="Arial" w:hAnsi="Arial" w:cs="Arial"/>
+          <w:i/>
+          <w:iCs/>
+        </w:rPr>
+        <w:t>Web Accessibility and Usability Working Together</w:t>
+      </w:r>
+      <w:r>
+        <w:rPr>
+          <w:rFonts w:ascii="Arial" w:hAnsi="Arial" w:cs="Arial"/>
+        </w:rPr>
+        <w:t>.</w:t>
+      </w:r>
+      <w:proofErr w:type="gramEnd"/>
+      <w:r>
+        <w:rPr>
+          <w:rFonts w:ascii="Arial" w:hAnsi="Arial" w:cs="Arial"/>
+        </w:rPr>
+        <w:t xml:space="preserve"> [</w:t>
+      </w:r>
+      <w:proofErr w:type="gramStart"/>
+      <w:r>
+        <w:rPr>
+          <w:rFonts w:ascii="Arial" w:hAnsi="Arial" w:cs="Arial"/>
+        </w:rPr>
+        <w:t>online</w:t>
+      </w:r>
+      <w:proofErr w:type="gramEnd"/>
+      <w:r>
+        <w:rPr>
+          <w:rFonts w:ascii="Arial" w:hAnsi="Arial" w:cs="Arial"/>
+        </w:rPr>
+        <w:t>] Available at: http://www.w3.org/WAI/intro/usable [Accessed 30 Apr. 2014].</w:t>
+      </w:r>
+    </w:p>
+    <w:p>
+      <w:bookmarkStart w:id="14" w:name="_GoBack"/>
       <w:bookmarkEnd w:id="14"/>
     </w:p>
-    <w:p>
-      <w:r>
-        <w:rPr>
-          <w:sz w:val="23"/>
-          <w:szCs w:val="23"/>
-        </w:rPr>
-        <w:t>Please refer to the Harvard guidebook. Ensure to correctly reference all resources using the Harvard style of referencing.</w:t>
-      </w:r>
-    </w:p>
     <w:sectPr>
-      <w:footerReference w:type="default" r:id="rId10"/>
+      <w:footerReference w:type="default" r:id="rId11"/>
       <w:pgSz w:w="12240" w:h="15840"/>
       <w:pgMar w:top="1440" w:right="1440" w:bottom="1440" w:left="1440" w:header="720" w:footer="720" w:gutter="0"/>
       <w:cols w:space="720"/>
@@ -2329,7 +3072,7 @@
           <w:rPr>
             <w:noProof/>
           </w:rPr>
-          <w:t>2</w:t>
+          <w:t>7</w:t>
         </w:r>
         <w:r>
           <w:rPr>
@@ -2925,6 +3668,119 @@
     </w:lvl>
   </w:abstractNum>
   <w:abstractNum w:abstractNumId="5">
+    <w:nsid w:val="660A53CA"/>
+    <w:multiLevelType w:val="hybridMultilevel"/>
+    <w:tmpl w:val="35460DD0"/>
+    <w:lvl w:ilvl="0" w:tplc="04090001">
+      <w:start w:val="1"/>
+      <w:numFmt w:val="bullet"/>
+      <w:lvlText w:val=""/>
+      <w:lvlJc w:val="left"/>
+      <w:pPr>
+        <w:ind w:left="720" w:hanging="360"/>
+      </w:pPr>
+      <w:rPr>
+        <w:rFonts w:ascii="Symbol" w:hAnsi="Symbol" w:hint="default"/>
+      </w:rPr>
+    </w:lvl>
+    <w:lvl w:ilvl="1" w:tplc="04090003" w:tentative="1">
+      <w:start w:val="1"/>
+      <w:numFmt w:val="bullet"/>
+      <w:lvlText w:val="o"/>
+      <w:lvlJc w:val="left"/>
+      <w:pPr>
+        <w:ind w:left="1440" w:hanging="360"/>
+      </w:pPr>
+      <w:rPr>
+        <w:rFonts w:ascii="Courier New" w:hAnsi="Courier New" w:cs="Courier New" w:hint="default"/>
+      </w:rPr>
+    </w:lvl>
+    <w:lvl w:ilvl="2" w:tplc="04090005" w:tentative="1">
+      <w:start w:val="1"/>
+      <w:numFmt w:val="bullet"/>
+      <w:lvlText w:val=""/>
+      <w:lvlJc w:val="left"/>
+      <w:pPr>
+        <w:ind w:left="2160" w:hanging="360"/>
+      </w:pPr>
+      <w:rPr>
+        <w:rFonts w:ascii="Wingdings" w:hAnsi="Wingdings" w:hint="default"/>
+      </w:rPr>
+    </w:lvl>
+    <w:lvl w:ilvl="3" w:tplc="04090001" w:tentative="1">
+      <w:start w:val="1"/>
+      <w:numFmt w:val="bullet"/>
+      <w:lvlText w:val=""/>
+      <w:lvlJc w:val="left"/>
+      <w:pPr>
+        <w:ind w:left="2880" w:hanging="360"/>
+      </w:pPr>
+      <w:rPr>
+        <w:rFonts w:ascii="Symbol" w:hAnsi="Symbol" w:hint="default"/>
+      </w:rPr>
+    </w:lvl>
+    <w:lvl w:ilvl="4" w:tplc="04090003" w:tentative="1">
+      <w:start w:val="1"/>
+      <w:numFmt w:val="bullet"/>
+      <w:lvlText w:val="o"/>
+      <w:lvlJc w:val="left"/>
+      <w:pPr>
+        <w:ind w:left="3600" w:hanging="360"/>
+      </w:pPr>
+      <w:rPr>
+        <w:rFonts w:ascii="Courier New" w:hAnsi="Courier New" w:cs="Courier New" w:hint="default"/>
+      </w:rPr>
+    </w:lvl>
+    <w:lvl w:ilvl="5" w:tplc="04090005" w:tentative="1">
+      <w:start w:val="1"/>
+      <w:numFmt w:val="bullet"/>
+      <w:lvlText w:val=""/>
+      <w:lvlJc w:val="left"/>
+      <w:pPr>
+        <w:ind w:left="4320" w:hanging="360"/>
+      </w:pPr>
+      <w:rPr>
+        <w:rFonts w:ascii="Wingdings" w:hAnsi="Wingdings" w:hint="default"/>
+      </w:rPr>
+    </w:lvl>
+    <w:lvl w:ilvl="6" w:tplc="04090001" w:tentative="1">
+      <w:start w:val="1"/>
+      <w:numFmt w:val="bullet"/>
+      <w:lvlText w:val=""/>
+      <w:lvlJc w:val="left"/>
+      <w:pPr>
+        <w:ind w:left="5040" w:hanging="360"/>
+      </w:pPr>
+      <w:rPr>
+        <w:rFonts w:ascii="Symbol" w:hAnsi="Symbol" w:hint="default"/>
+      </w:rPr>
+    </w:lvl>
+    <w:lvl w:ilvl="7" w:tplc="04090003" w:tentative="1">
+      <w:start w:val="1"/>
+      <w:numFmt w:val="bullet"/>
+      <w:lvlText w:val="o"/>
+      <w:lvlJc w:val="left"/>
+      <w:pPr>
+        <w:ind w:left="5760" w:hanging="360"/>
+      </w:pPr>
+      <w:rPr>
+        <w:rFonts w:ascii="Courier New" w:hAnsi="Courier New" w:cs="Courier New" w:hint="default"/>
+      </w:rPr>
+    </w:lvl>
+    <w:lvl w:ilvl="8" w:tplc="04090005" w:tentative="1">
+      <w:start w:val="1"/>
+      <w:numFmt w:val="bullet"/>
+      <w:lvlText w:val=""/>
+      <w:lvlJc w:val="left"/>
+      <w:pPr>
+        <w:ind w:left="6480" w:hanging="360"/>
+      </w:pPr>
+      <w:rPr>
+        <w:rFonts w:ascii="Wingdings" w:hAnsi="Wingdings" w:hint="default"/>
+      </w:rPr>
+    </w:lvl>
+  </w:abstractNum>
+  <w:abstractNum w:abstractNumId="6">
     <w:nsid w:val="72A277DF"/>
     <w:multiLevelType w:val="multilevel"/>
     <w:tmpl w:val="05E2EC8E"/>
@@ -3037,7 +3893,7 @@
       </w:pPr>
     </w:lvl>
   </w:abstractNum>
-  <w:abstractNum w:abstractNumId="6">
+  <w:abstractNum w:abstractNumId="7">
     <w:nsid w:val="76BF58DF"/>
     <w:multiLevelType w:val="multilevel"/>
     <w:tmpl w:val="57782DC8"/>
@@ -3150,7 +4006,7 @@
       </w:rPr>
     </w:lvl>
   </w:abstractNum>
-  <w:abstractNum w:abstractNumId="7">
+  <w:abstractNum w:abstractNumId="8">
     <w:nsid w:val="78A22A7C"/>
     <w:multiLevelType w:val="multilevel"/>
     <w:tmpl w:val="42B2F284"/>
@@ -3264,13 +4120,13 @@
     </w:lvl>
   </w:abstractNum>
   <w:num w:numId="1">
-    <w:abstractNumId w:val="7"/>
+    <w:abstractNumId w:val="8"/>
   </w:num>
   <w:num w:numId="2">
     <w:abstractNumId w:val="3"/>
   </w:num>
   <w:num w:numId="3">
-    <w:abstractNumId w:val="6"/>
+    <w:abstractNumId w:val="7"/>
   </w:num>
   <w:num w:numId="4">
     <w:abstractNumId w:val="1"/>
@@ -3279,13 +4135,16 @@
     <w:abstractNumId w:val="4"/>
   </w:num>
   <w:num w:numId="6">
-    <w:abstractNumId w:val="5"/>
+    <w:abstractNumId w:val="6"/>
   </w:num>
   <w:num w:numId="7">
     <w:abstractNumId w:val="2"/>
   </w:num>
   <w:num w:numId="8">
     <w:abstractNumId w:val="0"/>
+  </w:num>
+  <w:num w:numId="9">
+    <w:abstractNumId w:val="5"/>
   </w:num>
 </w:numbering>
 </file>
@@ -3311,7 +4170,7 @@
     <w:lsdException w:name="Normal" w:semiHidden="0" w:uiPriority="0" w:unhideWhenUsed="0" w:qFormat="1"/>
     <w:lsdException w:name="heading 1" w:semiHidden="0" w:uiPriority="9" w:unhideWhenUsed="0" w:qFormat="1"/>
     <w:lsdException w:name="heading 2" w:uiPriority="9" w:qFormat="1"/>
-    <w:lsdException w:name="heading 3" w:uiPriority="9" w:qFormat="1"/>
+    <w:lsdException w:name="heading 3" w:uiPriority="0" w:qFormat="1"/>
     <w:lsdException w:name="heading 4" w:uiPriority="9" w:qFormat="1"/>
     <w:lsdException w:name="heading 5" w:uiPriority="9" w:qFormat="1"/>
     <w:lsdException w:name="heading 6" w:uiPriority="9" w:qFormat="1"/>
@@ -3589,6 +4448,7 @@
   <w:style w:type="character" w:default="1" w:styleId="DefaultParagraphFont">
     <w:name w:val="Default Paragraph Font"/>
     <w:uiPriority w:val="1"/>
+    <w:semiHidden/>
     <w:unhideWhenUsed/>
   </w:style>
   <w:style w:type="table" w:default="1" w:styleId="TableNormal">
@@ -3965,6 +4825,11 @@
       <w:szCs w:val="24"/>
     </w:rPr>
   </w:style>
+  <w:style w:type="character" w:customStyle="1" w:styleId="apple-converted-space">
+    <w:name w:val="apple-converted-space"/>
+    <w:basedOn w:val="DefaultParagraphFont"/>
+    <w:rsid w:val="00DD63B9"/>
+  </w:style>
 </w:styles>
 </file>
 
@@ -3989,7 +4854,7 @@
     <w:lsdException w:name="Normal" w:semiHidden="0" w:uiPriority="0" w:unhideWhenUsed="0" w:qFormat="1"/>
     <w:lsdException w:name="heading 1" w:semiHidden="0" w:uiPriority="9" w:unhideWhenUsed="0" w:qFormat="1"/>
     <w:lsdException w:name="heading 2" w:uiPriority="9" w:qFormat="1"/>
-    <w:lsdException w:name="heading 3" w:uiPriority="9" w:qFormat="1"/>
+    <w:lsdException w:name="heading 3" w:uiPriority="0" w:qFormat="1"/>
     <w:lsdException w:name="heading 4" w:uiPriority="9" w:qFormat="1"/>
     <w:lsdException w:name="heading 5" w:uiPriority="9" w:qFormat="1"/>
     <w:lsdException w:name="heading 6" w:uiPriority="9" w:qFormat="1"/>
@@ -4267,6 +5132,7 @@
   <w:style w:type="character" w:default="1" w:styleId="DefaultParagraphFont">
     <w:name w:val="Default Paragraph Font"/>
     <w:uiPriority w:val="1"/>
+    <w:semiHidden/>
     <w:unhideWhenUsed/>
   </w:style>
   <w:style w:type="table" w:default="1" w:styleId="TableNormal">
@@ -4642,6 +5508,11 @@
       <w:sz w:val="24"/>
       <w:szCs w:val="24"/>
     </w:rPr>
+  </w:style>
+  <w:style w:type="character" w:customStyle="1" w:styleId="apple-converted-space">
+    <w:name w:val="apple-converted-space"/>
+    <w:basedOn w:val="DefaultParagraphFont"/>
+    <w:rsid w:val="00DD63B9"/>
   </w:style>
 </w:styles>
 </file>
@@ -4936,7 +5807,7 @@
 </file>
 
 <file path=customXml/itemProps1.xml><?xml version="1.0" encoding="utf-8"?>
-<ds:datastoreItem xmlns:ds="http://schemas.openxmlformats.org/officeDocument/2006/customXml" ds:itemID="{02B4565A-3846-44F8-AACD-8061E07C2135}">
+<ds:datastoreItem xmlns:ds="http://schemas.openxmlformats.org/officeDocument/2006/customXml" ds:itemID="{4E37472D-8976-4789-B98A-63D22A6E4499}">
   <ds:schemaRefs>
     <ds:schemaRef ds:uri="http://schemas.openxmlformats.org/officeDocument/2006/bibliography"/>
   </ds:schemaRefs>

</xml_diff>

<commit_message>
Submitting Keans part of references to report
</commit_message>
<xml_diff>
--- a/Report.docx
+++ b/Report.docx
@@ -2048,21 +2048,7 @@
           <w:sz w:val="24"/>
           <w:szCs w:val="24"/>
         </w:rPr>
-        <w:t xml:space="preserve">Below are all the frameworks with the relevant technologies used to develop </w:t>
-      </w:r>
-      <w:r>
-        <w:rPr>
-          <w:sz w:val="24"/>
-          <w:szCs w:val="24"/>
-        </w:rPr>
-        <w:t>and deploy</w:t>
-      </w:r>
-      <w:r>
-        <w:rPr>
-          <w:sz w:val="24"/>
-          <w:szCs w:val="24"/>
-        </w:rPr>
-        <w:t xml:space="preserve"> our project:</w:t>
+        <w:t>Below are all the frameworks with the relevant technologies used to develop and deploy our project:</w:t>
       </w:r>
     </w:p>
     <w:p>
@@ -2072,10 +2058,7 @@
       <w:bookmarkStart w:id="7" w:name="_Toc386717767"/>
       <w:r>
         <w:lastRenderedPageBreak/>
-        <w:t>3.2.1 What</w:t>
-      </w:r>
-      <w:r>
-        <w:t xml:space="preserve"> is AngularJS ?</w:t>
+        <w:t>3.2.1 What is AngularJS ?</w:t>
       </w:r>
       <w:bookmarkEnd w:id="7"/>
     </w:p>
@@ -2263,49 +2246,7 @@
           <w:sz w:val="24"/>
           <w:szCs w:val="24"/>
         </w:rPr>
-        <w:t xml:space="preserve">Definition:  </w:t>
-      </w:r>
-      <w:r>
-        <w:rPr>
-          <w:sz w:val="24"/>
-          <w:szCs w:val="24"/>
-        </w:rPr>
-        <w:t>AngularJS is</w:t>
-      </w:r>
-      <w:r>
-        <w:rPr>
-          <w:sz w:val="24"/>
-          <w:szCs w:val="24"/>
-        </w:rPr>
-        <w:t xml:space="preserve"> a </w:t>
-      </w:r>
-      <w:r>
-        <w:rPr>
-          <w:sz w:val="24"/>
-          <w:szCs w:val="24"/>
-        </w:rPr>
-        <w:t>JavaScript</w:t>
-      </w:r>
-      <w:r>
-        <w:rPr>
-          <w:sz w:val="24"/>
-          <w:szCs w:val="24"/>
-        </w:rPr>
-        <w:t xml:space="preserve"> </w:t>
-      </w:r>
-      <w:r>
-        <w:rPr>
-          <w:sz w:val="24"/>
-          <w:szCs w:val="24"/>
-        </w:rPr>
-        <w:t>MVC (</w:t>
-      </w:r>
-      <w:r>
-        <w:rPr>
-          <w:sz w:val="24"/>
-          <w:szCs w:val="24"/>
-        </w:rPr>
-        <w:t xml:space="preserve">Model View Controller) framework that is    </w:t>
+        <w:t xml:space="preserve">Definition:  AngularJS is a JavaScript MVC (Model View Controller) framework that is    </w:t>
       </w:r>
       <w:proofErr w:type="gramStart"/>
       <w:r>
@@ -2648,19 +2589,8 @@
           <w:sz w:val="24"/>
           <w:szCs w:val="24"/>
         </w:rPr>
-        <w:t xml:space="preserve"> side as a Developer.  The distinctive characteristics </w:t>
-      </w:r>
-      <w:proofErr w:type="gramStart"/>
-      <w:r>
-        <w:rPr>
-          <w:rFonts w:eastAsiaTheme="minorHAnsi"/>
-          <w:color w:val="auto"/>
-          <w:sz w:val="24"/>
-          <w:szCs w:val="24"/>
-        </w:rPr>
-        <w:t>are :</w:t>
-      </w:r>
-      <w:proofErr w:type="gramEnd"/>
+        <w:t xml:space="preserve"> side as a Developer.  The distinctive characteristics are :</w:t>
+      </w:r>
     </w:p>
     <w:p>
       <w:pPr>
@@ -2747,16 +2677,7 @@
           <w:sz w:val="24"/>
           <w:szCs w:val="24"/>
         </w:rPr>
-        <w:t>o</w:t>
-      </w:r>
-      <w:r>
-        <w:rPr>
-          <w:rFonts w:eastAsiaTheme="minorHAnsi"/>
-          <w:color w:val="auto"/>
-          <w:sz w:val="24"/>
-          <w:szCs w:val="24"/>
-        </w:rPr>
-        <w:t xml:space="preserve">r in simple terms is a process of </w:t>
+        <w:t xml:space="preserve">or in simple terms is a process of </w:t>
       </w:r>
       <w:proofErr w:type="spellStart"/>
       <w:r>
@@ -2950,8 +2871,6 @@
         </w:rPr>
         <w:t>Test Driven Development—Both  iterative and test-driven.</w:t>
       </w:r>
-      <w:bookmarkStart w:id="9" w:name="_GoBack"/>
-      <w:bookmarkEnd w:id="9"/>
     </w:p>
     <w:p>
       <w:pPr>
@@ -3079,16 +2998,7 @@
           <w:sz w:val="24"/>
           <w:szCs w:val="24"/>
         </w:rPr>
-        <w:t>(b</w:t>
-      </w:r>
-      <w:r>
-        <w:rPr>
-          <w:rFonts w:eastAsiaTheme="minorHAnsi"/>
-          <w:color w:val="auto"/>
-          <w:sz w:val="24"/>
-          <w:szCs w:val="24"/>
-        </w:rPr>
-        <w:t>) Ease of Learning—many materials available in the internet.</w:t>
+        <w:t>(b) Ease of Learning—many materials available in the internet.</w:t>
       </w:r>
     </w:p>
     <w:p>
@@ -3195,25 +3105,7 @@
           <w:sz w:val="24"/>
           <w:szCs w:val="24"/>
         </w:rPr>
-        <w:t xml:space="preserve">Uses primitive </w:t>
-      </w:r>
-      <w:r>
-        <w:rPr>
-          <w:rFonts w:eastAsiaTheme="minorHAnsi"/>
-          <w:color w:val="auto"/>
-          <w:sz w:val="24"/>
-          <w:szCs w:val="24"/>
-        </w:rPr>
-        <w:t>JavaScript</w:t>
-      </w:r>
-      <w:r>
-        <w:rPr>
-          <w:rFonts w:eastAsiaTheme="minorHAnsi"/>
-          <w:color w:val="auto"/>
-          <w:sz w:val="24"/>
-          <w:szCs w:val="24"/>
-        </w:rPr>
-        <w:t>.</w:t>
+        <w:t>Uses primitive JavaScript.</w:t>
       </w:r>
     </w:p>
     <w:p>
@@ -3392,6 +3284,7 @@
           <w:id w:val="1808586149"/>
           <w:citation/>
         </w:sdtPr>
+        <w:sdtEndPr/>
         <w:sdtContent>
           <w:r>
             <w:rPr>
@@ -3456,7 +3349,7 @@
       <w:pPr>
         <w:pStyle w:val="Heading3"/>
       </w:pPr>
-      <w:bookmarkStart w:id="10" w:name="_Toc386717768"/>
+      <w:bookmarkStart w:id="9" w:name="_Toc386717768"/>
       <w:r>
         <w:lastRenderedPageBreak/>
         <w:t xml:space="preserve">3.2.2   What is </w:t>
@@ -3468,7 +3361,7 @@
       <w:r>
         <w:t>kelJS ?</w:t>
       </w:r>
-      <w:bookmarkEnd w:id="10"/>
+      <w:bookmarkEnd w:id="9"/>
       <w:proofErr w:type="gramEnd"/>
     </w:p>
     <w:p>
@@ -3574,7 +3467,7 @@
           <w:szCs w:val="24"/>
         </w:rPr>
       </w:pPr>
-      <w:bookmarkStart w:id="11" w:name="Fig2"/>
+      <w:bookmarkStart w:id="10" w:name="Fig2"/>
       <w:r>
         <w:rPr>
           <w:b/>
@@ -3637,7 +3530,7 @@
         </w:rPr>
         <w:fldChar w:fldCharType="end"/>
       </w:r>
-      <w:bookmarkEnd w:id="11"/>
+      <w:bookmarkEnd w:id="10"/>
       <w:r>
         <w:rPr>
           <w:b/>
@@ -3668,31 +3561,7 @@
           <w:sz w:val="24"/>
           <w:szCs w:val="24"/>
         </w:rPr>
-        <w:t>Definition: “S</w:t>
-      </w:r>
-      <w:r>
-        <w:rPr>
-          <w:rFonts w:ascii="Arial" w:hAnsi="Arial" w:cs="Arial"/>
-          <w:sz w:val="24"/>
-          <w:szCs w:val="24"/>
-        </w:rPr>
-        <w:t>kelJS is a lightweight frontend framework for bui</w:t>
-      </w:r>
-      <w:r>
-        <w:rPr>
-          <w:rFonts w:ascii="Arial" w:hAnsi="Arial" w:cs="Arial"/>
-          <w:sz w:val="24"/>
-          <w:szCs w:val="24"/>
-        </w:rPr>
-        <w:t>lding responsive sites and apps. It</w:t>
-      </w:r>
-      <w:r>
-        <w:rPr>
-          <w:rFonts w:ascii="Arial" w:hAnsi="Arial" w:cs="Arial"/>
-          <w:sz w:val="24"/>
-          <w:szCs w:val="24"/>
-        </w:rPr>
-        <w:t xml:space="preserve"> consists of only a single JS file (weighing only 20Kb )</w:t>
+        <w:t>Definition: “SkelJS is a lightweight frontend framework for building responsive sites and apps. It consists of only a single JS file (weighing only 20Kb )</w:t>
       </w:r>
     </w:p>
     <w:p>
@@ -4032,6 +3901,7 @@
           <w:id w:val="-258208547"/>
           <w:citation/>
         </w:sdtPr>
+        <w:sdtEndPr/>
         <w:sdtContent>
           <w:r>
             <w:rPr>
@@ -4085,7 +3955,7 @@
       <w:pPr>
         <w:pStyle w:val="Heading3"/>
       </w:pPr>
-      <w:bookmarkStart w:id="12" w:name="_Toc386717769"/>
+      <w:bookmarkStart w:id="11" w:name="_Toc386717769"/>
     </w:p>
     <w:p>
       <w:pPr>
@@ -4097,7 +3967,7 @@
       <w:r>
         <w:t>JS?</w:t>
       </w:r>
-      <w:bookmarkEnd w:id="12"/>
+      <w:bookmarkEnd w:id="11"/>
     </w:p>
     <w:p>
       <w:pPr>
@@ -4192,7 +4062,7 @@
           <w:szCs w:val="24"/>
         </w:rPr>
       </w:pPr>
-      <w:bookmarkStart w:id="13" w:name="Fig3"/>
+      <w:bookmarkStart w:id="12" w:name="Fig3"/>
       <w:r>
         <w:rPr>
           <w:b/>
@@ -4255,7 +4125,7 @@
         </w:rPr>
         <w:fldChar w:fldCharType="end"/>
       </w:r>
-      <w:bookmarkEnd w:id="13"/>
+      <w:bookmarkEnd w:id="12"/>
       <w:r>
         <w:rPr>
           <w:b/>
@@ -4396,16 +4266,7 @@
           <w:sz w:val="24"/>
           <w:szCs w:val="24"/>
         </w:rPr>
-        <w:t>CanvasJS preload</w:t>
-      </w:r>
-      <w:r>
-        <w:rPr>
-          <w:rFonts w:eastAsiaTheme="minorHAnsi"/>
-          <w:color w:val="auto"/>
-          <w:sz w:val="24"/>
-          <w:szCs w:val="24"/>
-        </w:rPr>
-        <w:t xml:space="preserve"> with several fantastic looking themes that you have options by setting a single parameter.</w:t>
+        <w:t>CanvasJS preload with several fantastic looking themes that you have options by setting a single parameter.</w:t>
       </w:r>
     </w:p>
     <w:p>
@@ -4818,10 +4679,7 @@
         <w:pStyle w:val="Heading3"/>
       </w:pPr>
       <w:r>
-        <w:t>3.2.4 What</w:t>
-      </w:r>
-      <w:r>
-        <w:t xml:space="preserve"> is Google Calendar API?</w:t>
+        <w:t>3.2.4 What is Google Calendar API?</w:t>
       </w:r>
     </w:p>
     <w:p>
@@ -4925,7 +4783,7 @@
         </w:rPr>
         <w:t xml:space="preserve">                 </w:t>
       </w:r>
-      <w:bookmarkStart w:id="14" w:name="Fig4"/>
+      <w:bookmarkStart w:id="13" w:name="Fig4"/>
       <w:r>
         <w:rPr>
           <w:b/>
@@ -4988,7 +4846,7 @@
         </w:rPr>
         <w:fldChar w:fldCharType="end"/>
       </w:r>
-      <w:bookmarkEnd w:id="14"/>
+      <w:bookmarkEnd w:id="13"/>
       <w:r>
         <w:rPr>
           <w:b/>
@@ -5257,16 +5115,7 @@
           <w:sz w:val="24"/>
           <w:szCs w:val="24"/>
         </w:rPr>
-        <w:t xml:space="preserve">A list of </w:t>
-      </w:r>
-      <w:r>
-        <w:rPr>
-          <w:rFonts w:eastAsiaTheme="minorHAnsi"/>
-          <w:color w:val="auto"/>
-          <w:sz w:val="24"/>
-          <w:szCs w:val="24"/>
-        </w:rPr>
-        <w:t>color</w:t>
+        <w:t>A list of color</w:t>
       </w:r>
       <w:r>
         <w:rPr>
@@ -5395,25 +5244,7 @@
           <w:sz w:val="24"/>
           <w:szCs w:val="24"/>
         </w:rPr>
-        <w:t xml:space="preserve"> it easy to use huge infrastructure </w:t>
-      </w:r>
-      <w:r>
-        <w:rPr>
-          <w:rFonts w:eastAsiaTheme="minorHAnsi"/>
-          <w:color w:val="auto"/>
-          <w:sz w:val="24"/>
-          <w:szCs w:val="24"/>
-        </w:rPr>
-        <w:t>instantly</w:t>
-      </w:r>
-      <w:r>
-        <w:rPr>
-          <w:rFonts w:eastAsiaTheme="minorHAnsi"/>
-          <w:color w:val="auto"/>
-          <w:sz w:val="24"/>
-          <w:szCs w:val="24"/>
-        </w:rPr>
-        <w:t xml:space="preserve"> for app.</w:t>
+        <w:t xml:space="preserve"> it easy to use huge infrastructure instantly for app.</w:t>
       </w:r>
     </w:p>
     <w:p>
@@ -5519,43 +5350,7 @@
           <w:sz w:val="24"/>
           <w:szCs w:val="24"/>
         </w:rPr>
-        <w:t xml:space="preserve">Too many APIs and platforms could be confusing because every API providers do not </w:t>
-      </w:r>
-      <w:r>
-        <w:rPr>
-          <w:rFonts w:eastAsiaTheme="minorHAnsi"/>
-          <w:color w:val="auto"/>
-          <w:sz w:val="24"/>
-          <w:szCs w:val="24"/>
-        </w:rPr>
-        <w:t>adhere</w:t>
-      </w:r>
-      <w:r>
-        <w:rPr>
-          <w:rFonts w:eastAsiaTheme="minorHAnsi"/>
-          <w:color w:val="auto"/>
-          <w:sz w:val="24"/>
-          <w:szCs w:val="24"/>
-        </w:rPr>
-        <w:t xml:space="preserve"> </w:t>
-      </w:r>
-      <w:r>
-        <w:rPr>
-          <w:rFonts w:eastAsiaTheme="minorHAnsi"/>
-          <w:color w:val="auto"/>
-          <w:sz w:val="24"/>
-          <w:szCs w:val="24"/>
-        </w:rPr>
-        <w:t>to standards</w:t>
-      </w:r>
-      <w:r>
-        <w:rPr>
-          <w:rFonts w:eastAsiaTheme="minorHAnsi"/>
-          <w:color w:val="auto"/>
-          <w:sz w:val="24"/>
-          <w:szCs w:val="24"/>
-        </w:rPr>
-        <w:t xml:space="preserve">. </w:t>
+        <w:t xml:space="preserve">Too many APIs and platforms could be confusing because every API providers do not adhere to standards. </w:t>
       </w:r>
     </w:p>
     <w:p>
@@ -5650,10 +5445,7 @@
         <w:pStyle w:val="Heading3"/>
       </w:pPr>
       <w:r>
-        <w:t>3.2.4 What</w:t>
-      </w:r>
-      <w:r>
-        <w:t xml:space="preserve"> is Google Map API?</w:t>
+        <w:t>3.2.4 What is Google Map API?</w:t>
       </w:r>
     </w:p>
     <w:p>
@@ -5750,7 +5542,7 @@
         </w:rPr>
         <w:tab/>
       </w:r>
-      <w:bookmarkStart w:id="15" w:name="Fig5"/>
+      <w:bookmarkStart w:id="14" w:name="Fig5"/>
       <w:r>
         <w:rPr>
           <w:b/>
@@ -5813,7 +5605,7 @@
         </w:rPr>
         <w:fldChar w:fldCharType="end"/>
       </w:r>
-      <w:bookmarkEnd w:id="15"/>
+      <w:bookmarkEnd w:id="14"/>
       <w:r>
         <w:rPr>
           <w:b/>
@@ -5999,16 +5791,7 @@
           <w:sz w:val="24"/>
           <w:szCs w:val="24"/>
         </w:rPr>
-        <w:t>Create a</w:t>
-      </w:r>
-      <w:r>
-        <w:rPr>
-          <w:rFonts w:eastAsiaTheme="minorHAnsi"/>
-          <w:color w:val="auto"/>
-          <w:sz w:val="24"/>
-          <w:szCs w:val="24"/>
-        </w:rPr>
-        <w:t xml:space="preserve"> Basic Google Map is an easy task.</w:t>
+        <w:t>Create a Basic Google Map is an easy task.</w:t>
       </w:r>
     </w:p>
     <w:p>
@@ -6109,25 +5892,7 @@
           <w:sz w:val="24"/>
           <w:szCs w:val="24"/>
         </w:rPr>
-        <w:t xml:space="preserve">, </w:t>
-      </w:r>
-      <w:r>
-        <w:rPr>
-          <w:rFonts w:eastAsiaTheme="minorHAnsi"/>
-          <w:color w:val="auto"/>
-          <w:sz w:val="24"/>
-          <w:szCs w:val="24"/>
-        </w:rPr>
-        <w:t>and Street View</w:t>
-      </w:r>
-      <w:r>
-        <w:rPr>
-          <w:rFonts w:eastAsiaTheme="minorHAnsi"/>
-          <w:color w:val="auto"/>
-          <w:sz w:val="24"/>
-          <w:szCs w:val="24"/>
-        </w:rPr>
-        <w:t>.</w:t>
+        <w:t>, and Street View.</w:t>
       </w:r>
     </w:p>
     <w:p>
@@ -6155,16 +5920,7 @@
           <w:sz w:val="24"/>
           <w:szCs w:val="24"/>
         </w:rPr>
-        <w:t xml:space="preserve">There are 4 types of </w:t>
-      </w:r>
-      <w:r>
-        <w:rPr>
-          <w:rFonts w:eastAsiaTheme="minorHAnsi"/>
-          <w:color w:val="auto"/>
-          <w:sz w:val="24"/>
-          <w:szCs w:val="24"/>
-        </w:rPr>
-        <w:t>Google</w:t>
+        <w:t>There are 4 types of Google</w:t>
       </w:r>
       <w:r>
         <w:rPr>
@@ -6430,6 +6186,7 @@
           <w:id w:val="-1146806898"/>
           <w:citation/>
         </w:sdtPr>
+        <w:sdtEndPr/>
         <w:sdtContent>
           <w:r>
             <w:rPr>
@@ -6501,7 +6258,7 @@
       <w:pPr>
         <w:pStyle w:val="Heading1"/>
       </w:pPr>
-      <w:bookmarkStart w:id="16" w:name="_Toc385846422"/>
+      <w:bookmarkStart w:id="15" w:name="_Toc385846422"/>
       <w:r>
         <w:t xml:space="preserve">4. User Interface </w:t>
       </w:r>
@@ -6511,8 +6268,8 @@
       <w:r>
         <w:t xml:space="preserve"> [20%]</w:t>
       </w:r>
-      <w:bookmarkStart w:id="17" w:name="_Toc385846423"/>
-      <w:bookmarkEnd w:id="16"/>
+      <w:bookmarkStart w:id="16" w:name="_Toc385846423"/>
+      <w:bookmarkEnd w:id="15"/>
     </w:p>
     <w:p/>
     <w:p>
@@ -7091,20 +6848,20 @@
       <w:r>
         <w:t>5. Architecture [25%]</w:t>
       </w:r>
+      <w:bookmarkEnd w:id="16"/>
+      <w:r>
+        <w:t xml:space="preserve"> </w:t>
+      </w:r>
+    </w:p>
+    <w:p>
+      <w:pPr>
+        <w:pStyle w:val="Heading2"/>
+      </w:pPr>
+      <w:bookmarkStart w:id="17" w:name="_Toc385846424"/>
+      <w:r>
+        <w:t>5.1. Application Architecture</w:t>
+      </w:r>
       <w:bookmarkEnd w:id="17"/>
-      <w:r>
-        <w:t xml:space="preserve"> </w:t>
-      </w:r>
-    </w:p>
-    <w:p>
-      <w:pPr>
-        <w:pStyle w:val="Heading2"/>
-      </w:pPr>
-      <w:bookmarkStart w:id="18" w:name="_Toc385846424"/>
-      <w:r>
-        <w:t>5.1. Application Architecture</w:t>
-      </w:r>
-      <w:bookmarkEnd w:id="18"/>
     </w:p>
     <w:p>
       <w:pPr>
@@ -7143,11 +6900,11 @@
       <w:pPr>
         <w:pStyle w:val="Heading2"/>
       </w:pPr>
-      <w:bookmarkStart w:id="19" w:name="_Toc385846425"/>
+      <w:bookmarkStart w:id="18" w:name="_Toc385846425"/>
       <w:r>
         <w:t>5.2. Security</w:t>
       </w:r>
-      <w:bookmarkEnd w:id="19"/>
+      <w:bookmarkEnd w:id="18"/>
       <w:r>
         <w:t xml:space="preserve"> </w:t>
       </w:r>
@@ -7173,11 +6930,11 @@
       <w:pPr>
         <w:pStyle w:val="Heading2"/>
       </w:pPr>
-      <w:bookmarkStart w:id="20" w:name="_Toc385846426"/>
+      <w:bookmarkStart w:id="19" w:name="_Toc385846426"/>
       <w:r>
         <w:t>5.3. Toolkits and Framework</w:t>
       </w:r>
-      <w:bookmarkEnd w:id="20"/>
+      <w:bookmarkEnd w:id="19"/>
       <w:r>
         <w:t xml:space="preserve"> </w:t>
       </w:r>
@@ -7205,11 +6962,11 @@
       <w:pPr>
         <w:pStyle w:val="Heading2"/>
       </w:pPr>
-      <w:bookmarkStart w:id="21" w:name="_Toc385846427"/>
+      <w:bookmarkStart w:id="20" w:name="_Toc385846427"/>
       <w:r>
         <w:t>5.4. Data Transfer Strategies:</w:t>
       </w:r>
-      <w:bookmarkEnd w:id="21"/>
+      <w:bookmarkEnd w:id="20"/>
       <w:r>
         <w:t xml:space="preserve"> </w:t>
       </w:r>
@@ -7251,12 +7008,12 @@
       <w:pPr>
         <w:pStyle w:val="Heading2"/>
       </w:pPr>
-      <w:bookmarkStart w:id="22" w:name="_Toc385846428"/>
+      <w:bookmarkStart w:id="21" w:name="_Toc385846428"/>
       <w:r>
         <w:lastRenderedPageBreak/>
         <w:t>5.5. Evaluation and Testing:</w:t>
       </w:r>
-      <w:bookmarkEnd w:id="22"/>
+      <w:bookmarkEnd w:id="21"/>
       <w:r>
         <w:t xml:space="preserve"> </w:t>
       </w:r>
@@ -7335,11 +7092,11 @@
       <w:pPr>
         <w:pStyle w:val="Heading1"/>
       </w:pPr>
-      <w:bookmarkStart w:id="23" w:name="_Toc385846429"/>
+      <w:bookmarkStart w:id="22" w:name="_Toc385846429"/>
       <w:r>
         <w:t>6. Summary [10%]</w:t>
       </w:r>
-      <w:bookmarkEnd w:id="23"/>
+      <w:bookmarkEnd w:id="22"/>
       <w:r>
         <w:t xml:space="preserve"> </w:t>
       </w:r>
@@ -7375,10 +7132,12 @@
       <w:pPr>
         <w:pStyle w:val="Heading1"/>
       </w:pPr>
-      <w:bookmarkStart w:id="24" w:name="_Toc385846430"/>
+      <w:bookmarkStart w:id="23" w:name="_Toc385846430"/>
       <w:r>
         <w:t>7. References</w:t>
       </w:r>
+      <w:bookmarkStart w:id="24" w:name="_GoBack"/>
+      <w:bookmarkEnd w:id="23"/>
       <w:bookmarkEnd w:id="24"/>
     </w:p>
     <w:p>
@@ -7440,6 +7199,1113 @@
         <w:t xml:space="preserve"> 1st ed. Beijing: O'Reilly.</w:t>
       </w:r>
     </w:p>
+    <w:sdt>
+      <w:sdtPr>
+        <w:rPr>
+          <w:sz w:val="24"/>
+          <w:szCs w:val="24"/>
+        </w:rPr>
+        <w:id w:val="111145805"/>
+        <w:bibliography/>
+      </w:sdtPr>
+      <w:sdtContent>
+        <w:p>
+          <w:pPr>
+            <w:rPr>
+              <w:noProof/>
+              <w:sz w:val="24"/>
+              <w:szCs w:val="24"/>
+            </w:rPr>
+          </w:pPr>
+          <w:r>
+            <w:rPr>
+              <w:sz w:val="24"/>
+              <w:szCs w:val="24"/>
+            </w:rPr>
+            <w:fldChar w:fldCharType="begin"/>
+          </w:r>
+          <w:r>
+            <w:rPr>
+              <w:sz w:val="24"/>
+              <w:szCs w:val="24"/>
+            </w:rPr>
+            <w:instrText xml:space="preserve"> BIBLIOGRAPHY </w:instrText>
+          </w:r>
+          <w:r>
+            <w:rPr>
+              <w:sz w:val="24"/>
+              <w:szCs w:val="24"/>
+            </w:rPr>
+            <w:fldChar w:fldCharType="separate"/>
+          </w:r>
+          <w:r>
+            <w:rPr>
+              <w:noProof/>
+              <w:sz w:val="24"/>
+              <w:szCs w:val="24"/>
+            </w:rPr>
+            <w:t xml:space="preserve">angularjs.org, 2014. </w:t>
+          </w:r>
+          <w:r>
+            <w:rPr>
+              <w:i/>
+              <w:iCs/>
+              <w:noProof/>
+              <w:sz w:val="24"/>
+              <w:szCs w:val="24"/>
+            </w:rPr>
+            <w:t xml:space="preserve">What Is Angular?. </w:t>
+          </w:r>
+          <w:r>
+            <w:rPr>
+              <w:noProof/>
+              <w:sz w:val="24"/>
+              <w:szCs w:val="24"/>
+            </w:rPr>
+            <w:t xml:space="preserve">[Online] Available at: </w:t>
+          </w:r>
+          <w:r>
+            <w:rPr>
+              <w:noProof/>
+              <w:sz w:val="24"/>
+              <w:szCs w:val="24"/>
+              <w:u w:val="single"/>
+            </w:rPr>
+            <w:t>https://docs.angularjs.org/guide/introduction</w:t>
+          </w:r>
+          <w:r>
+            <w:rPr>
+              <w:noProof/>
+              <w:sz w:val="24"/>
+              <w:szCs w:val="24"/>
+            </w:rPr>
+            <w:t xml:space="preserve"> </w:t>
+          </w:r>
+          <w:r>
+            <w:rPr>
+              <w:noProof/>
+              <w:sz w:val="24"/>
+              <w:szCs w:val="24"/>
+            </w:rPr>
+            <w:t>[Accessed 30 Apr 2014].</w:t>
+          </w:r>
+        </w:p>
+        <w:p>
+          <w:pPr>
+            <w:rPr>
+              <w:noProof/>
+              <w:sz w:val="24"/>
+              <w:szCs w:val="24"/>
+            </w:rPr>
+          </w:pPr>
+        </w:p>
+        <w:p>
+          <w:pPr>
+            <w:rPr>
+              <w:noProof/>
+              <w:sz w:val="24"/>
+              <w:szCs w:val="24"/>
+            </w:rPr>
+          </w:pPr>
+          <w:r>
+            <w:rPr>
+              <w:noProof/>
+              <w:sz w:val="24"/>
+              <w:szCs w:val="24"/>
+            </w:rPr>
+            <w:t xml:space="preserve">Bégaudeau, S., 2012. </w:t>
+          </w:r>
+          <w:r>
+            <w:rPr>
+              <w:i/>
+              <w:iCs/>
+              <w:noProof/>
+              <w:sz w:val="24"/>
+              <w:szCs w:val="24"/>
+            </w:rPr>
+            <w:t xml:space="preserve">Everything you need to understand to start with AngularJS. </w:t>
+          </w:r>
+          <w:r>
+            <w:rPr>
+              <w:noProof/>
+              <w:sz w:val="24"/>
+              <w:szCs w:val="24"/>
+            </w:rPr>
+            <w:t>Obeo, France: Stéphane Bégaudeau.</w:t>
+          </w:r>
+          <w:r>
+            <w:rPr>
+              <w:noProof/>
+              <w:sz w:val="24"/>
+              <w:szCs w:val="24"/>
+            </w:rPr>
+            <w:t xml:space="preserve"> </w:t>
+          </w:r>
+          <w:r>
+            <w:rPr>
+              <w:noProof/>
+              <w:sz w:val="24"/>
+              <w:szCs w:val="24"/>
+            </w:rPr>
+            <w:t xml:space="preserve">canvasjs.com, 2014. </w:t>
+          </w:r>
+          <w:r>
+            <w:rPr>
+              <w:i/>
+              <w:iCs/>
+              <w:noProof/>
+              <w:sz w:val="24"/>
+              <w:szCs w:val="24"/>
+            </w:rPr>
+            <w:t xml:space="preserve">CanvasJS. </w:t>
+          </w:r>
+          <w:r>
+            <w:rPr>
+              <w:noProof/>
+              <w:sz w:val="24"/>
+              <w:szCs w:val="24"/>
+            </w:rPr>
+            <w:t xml:space="preserve">[Online] </w:t>
+          </w:r>
+          <w:r>
+            <w:rPr>
+              <w:noProof/>
+              <w:sz w:val="24"/>
+              <w:szCs w:val="24"/>
+            </w:rPr>
+            <w:br/>
+            <w:t xml:space="preserve">Available at: </w:t>
+          </w:r>
+          <w:r>
+            <w:rPr>
+              <w:noProof/>
+              <w:sz w:val="24"/>
+              <w:szCs w:val="24"/>
+              <w:u w:val="single"/>
+            </w:rPr>
+            <w:t>http://canvasjs.com/</w:t>
+          </w:r>
+          <w:r>
+            <w:rPr>
+              <w:noProof/>
+              <w:sz w:val="24"/>
+              <w:szCs w:val="24"/>
+            </w:rPr>
+            <w:t>[Accessed 1 May 2014].</w:t>
+          </w:r>
+        </w:p>
+        <w:p>
+          <w:pPr>
+            <w:rPr>
+              <w:noProof/>
+              <w:sz w:val="24"/>
+              <w:szCs w:val="24"/>
+            </w:rPr>
+          </w:pPr>
+        </w:p>
+        <w:p>
+          <w:pPr>
+            <w:rPr>
+              <w:noProof/>
+              <w:sz w:val="24"/>
+              <w:szCs w:val="24"/>
+            </w:rPr>
+          </w:pPr>
+          <w:r>
+            <w:rPr>
+              <w:noProof/>
+              <w:sz w:val="24"/>
+              <w:szCs w:val="24"/>
+            </w:rPr>
+            <w:t xml:space="preserve">developers.google.com, 2014. </w:t>
+          </w:r>
+          <w:r>
+            <w:rPr>
+              <w:i/>
+              <w:iCs/>
+              <w:noProof/>
+              <w:sz w:val="24"/>
+              <w:szCs w:val="24"/>
+            </w:rPr>
+            <w:t xml:space="preserve">Google Maps API. </w:t>
+          </w:r>
+          <w:r>
+            <w:rPr>
+              <w:noProof/>
+              <w:sz w:val="24"/>
+              <w:szCs w:val="24"/>
+            </w:rPr>
+            <w:t xml:space="preserve">[Online]  </w:t>
+          </w:r>
+          <w:r>
+            <w:rPr>
+              <w:noProof/>
+              <w:sz w:val="24"/>
+              <w:szCs w:val="24"/>
+            </w:rPr>
+            <w:t xml:space="preserve">Available at: </w:t>
+          </w:r>
+          <w:r>
+            <w:rPr>
+              <w:noProof/>
+              <w:sz w:val="24"/>
+              <w:szCs w:val="24"/>
+              <w:u w:val="single"/>
+            </w:rPr>
+            <w:t>https://developers.google.com/maps/</w:t>
+          </w:r>
+          <w:r>
+            <w:rPr>
+              <w:noProof/>
+              <w:sz w:val="24"/>
+              <w:szCs w:val="24"/>
+            </w:rPr>
+            <w:t xml:space="preserve"> </w:t>
+          </w:r>
+          <w:r>
+            <w:rPr>
+              <w:noProof/>
+              <w:sz w:val="24"/>
+              <w:szCs w:val="24"/>
+            </w:rPr>
+            <w:t>[Accessed 2 May 2014].</w:t>
+          </w:r>
+        </w:p>
+        <w:p>
+          <w:pPr>
+            <w:rPr>
+              <w:noProof/>
+              <w:sz w:val="24"/>
+              <w:szCs w:val="24"/>
+            </w:rPr>
+          </w:pPr>
+        </w:p>
+        <w:p>
+          <w:pPr>
+            <w:rPr>
+              <w:noProof/>
+              <w:sz w:val="24"/>
+              <w:szCs w:val="24"/>
+            </w:rPr>
+          </w:pPr>
+          <w:r>
+            <w:rPr>
+              <w:noProof/>
+              <w:sz w:val="24"/>
+              <w:szCs w:val="24"/>
+            </w:rPr>
+            <w:t xml:space="preserve">developers.google.com, 2014. </w:t>
+          </w:r>
+          <w:r>
+            <w:rPr>
+              <w:i/>
+              <w:iCs/>
+              <w:noProof/>
+              <w:sz w:val="24"/>
+              <w:szCs w:val="24"/>
+            </w:rPr>
+            <w:t xml:space="preserve">Google Calendar API. </w:t>
+          </w:r>
+          <w:r>
+            <w:rPr>
+              <w:noProof/>
+              <w:sz w:val="24"/>
+              <w:szCs w:val="24"/>
+            </w:rPr>
+            <w:t xml:space="preserve">[Online]  </w:t>
+          </w:r>
+          <w:r>
+            <w:rPr>
+              <w:noProof/>
+              <w:sz w:val="24"/>
+              <w:szCs w:val="24"/>
+            </w:rPr>
+            <w:t xml:space="preserve">Available at: </w:t>
+          </w:r>
+          <w:r>
+            <w:rPr>
+              <w:noProof/>
+              <w:sz w:val="24"/>
+              <w:szCs w:val="24"/>
+              <w:u w:val="single"/>
+            </w:rPr>
+            <w:t>https://developers.</w:t>
+          </w:r>
+          <w:r>
+            <w:rPr>
+              <w:noProof/>
+              <w:sz w:val="24"/>
+              <w:szCs w:val="24"/>
+              <w:u w:val="single"/>
+            </w:rPr>
+            <w:t>google.com/google-apps/calendar</w:t>
+          </w:r>
+          <w:r>
+            <w:rPr>
+              <w:noProof/>
+              <w:sz w:val="24"/>
+              <w:szCs w:val="24"/>
+            </w:rPr>
+            <w:t xml:space="preserve"> </w:t>
+          </w:r>
+          <w:r>
+            <w:rPr>
+              <w:noProof/>
+              <w:sz w:val="24"/>
+              <w:szCs w:val="24"/>
+            </w:rPr>
+            <w:t>[Accessed 2 May 2014].</w:t>
+          </w:r>
+        </w:p>
+        <w:p>
+          <w:pPr>
+            <w:rPr>
+              <w:noProof/>
+              <w:sz w:val="24"/>
+              <w:szCs w:val="24"/>
+            </w:rPr>
+          </w:pPr>
+        </w:p>
+        <w:p>
+          <w:pPr>
+            <w:rPr>
+              <w:noProof/>
+              <w:sz w:val="24"/>
+              <w:szCs w:val="24"/>
+            </w:rPr>
+          </w:pPr>
+          <w:r>
+            <w:rPr>
+              <w:noProof/>
+              <w:sz w:val="24"/>
+              <w:szCs w:val="24"/>
+            </w:rPr>
+            <w:lastRenderedPageBreak/>
+            <w:t xml:space="preserve">Gagem, S. v., 2013. </w:t>
+          </w:r>
+          <w:r>
+            <w:rPr>
+              <w:i/>
+              <w:iCs/>
+              <w:noProof/>
+              <w:sz w:val="24"/>
+              <w:szCs w:val="24"/>
+            </w:rPr>
+            <w:t xml:space="preserve">Developing applications with APIs – pros and cons. </w:t>
+          </w:r>
+          <w:r>
+            <w:rPr>
+              <w:noProof/>
+              <w:sz w:val="24"/>
+              <w:szCs w:val="24"/>
+            </w:rPr>
+            <w:t xml:space="preserve">[Online] </w:t>
+          </w:r>
+          <w:r>
+            <w:rPr>
+              <w:noProof/>
+              <w:sz w:val="24"/>
+              <w:szCs w:val="24"/>
+            </w:rPr>
+            <w:br/>
+            <w:t xml:space="preserve">Available at: </w:t>
+          </w:r>
+          <w:r>
+            <w:rPr>
+              <w:noProof/>
+              <w:sz w:val="24"/>
+              <w:szCs w:val="24"/>
+              <w:u w:val="single"/>
+            </w:rPr>
+            <w:t>https://www.developergarden.com/en/blog/articles/article/developing-applications-with-apis-pros-and-cons/</w:t>
+          </w:r>
+          <w:r>
+            <w:rPr>
+              <w:noProof/>
+              <w:sz w:val="24"/>
+              <w:szCs w:val="24"/>
+            </w:rPr>
+            <w:t xml:space="preserve"> </w:t>
+          </w:r>
+          <w:r>
+            <w:rPr>
+              <w:noProof/>
+              <w:sz w:val="24"/>
+              <w:szCs w:val="24"/>
+            </w:rPr>
+            <w:t>[Accessed 2 May 2014].</w:t>
+          </w:r>
+        </w:p>
+        <w:p>
+          <w:pPr>
+            <w:pStyle w:val="NormalWeb"/>
+            <w:spacing w:line="360" w:lineRule="auto"/>
+            <w:rPr>
+              <w:rFonts w:ascii="Arial" w:hAnsi="Arial" w:cs="Arial"/>
+            </w:rPr>
+          </w:pPr>
+          <w:proofErr w:type="spellStart"/>
+          <w:r>
+            <w:rPr>
+              <w:rFonts w:ascii="Arial" w:hAnsi="Arial" w:cs="Arial"/>
+            </w:rPr>
+            <w:t>Heng</w:t>
+          </w:r>
+          <w:proofErr w:type="spellEnd"/>
+          <w:r>
+            <w:rPr>
+              <w:rFonts w:ascii="Arial" w:hAnsi="Arial" w:cs="Arial"/>
+            </w:rPr>
+            <w:t xml:space="preserve">, C. (2014). </w:t>
+          </w:r>
+          <w:proofErr w:type="gramStart"/>
+          <w:r>
+            <w:rPr>
+              <w:rFonts w:ascii="Arial" w:hAnsi="Arial" w:cs="Arial"/>
+              <w:i/>
+              <w:iCs/>
+            </w:rPr>
+            <w:t>How to Improve the Accessibility of Your Website (thesitewizard.com)</w:t>
+          </w:r>
+          <w:r>
+            <w:rPr>
+              <w:rFonts w:ascii="Arial" w:hAnsi="Arial" w:cs="Arial"/>
+            </w:rPr>
+            <w:t>.</w:t>
+          </w:r>
+          <w:proofErr w:type="gramEnd"/>
+          <w:r>
+            <w:rPr>
+              <w:rFonts w:ascii="Arial" w:hAnsi="Arial" w:cs="Arial"/>
+            </w:rPr>
+            <w:t xml:space="preserve"> [</w:t>
+          </w:r>
+          <w:proofErr w:type="gramStart"/>
+          <w:r>
+            <w:rPr>
+              <w:rFonts w:ascii="Arial" w:hAnsi="Arial" w:cs="Arial"/>
+            </w:rPr>
+            <w:t>online</w:t>
+          </w:r>
+          <w:proofErr w:type="gramEnd"/>
+          <w:r>
+            <w:rPr>
+              <w:rFonts w:ascii="Arial" w:hAnsi="Arial" w:cs="Arial"/>
+            </w:rPr>
+            <w:t>] Thesitewizard.com. Available at: http://www.thesitewizard.com/webdesign/improve-accessibility.shtml [Accessed 30 Apr. 2014].</w:t>
+          </w:r>
+        </w:p>
+        <w:p>
+          <w:pPr>
+            <w:rPr>
+              <w:noProof/>
+              <w:sz w:val="24"/>
+              <w:szCs w:val="24"/>
+            </w:rPr>
+          </w:pPr>
+          <w:r>
+            <w:rPr>
+              <w:noProof/>
+              <w:sz w:val="24"/>
+              <w:szCs w:val="24"/>
+            </w:rPr>
+            <w:t xml:space="preserve">googledevelopers.blogspot.ie, 2014. </w:t>
+          </w:r>
+          <w:r>
+            <w:rPr>
+              <w:i/>
+              <w:iCs/>
+              <w:noProof/>
+              <w:sz w:val="24"/>
+              <w:szCs w:val="24"/>
+            </w:rPr>
+            <w:t xml:space="preserve">Improving the Google Calendar API. </w:t>
+          </w:r>
+          <w:r>
+            <w:rPr>
+              <w:noProof/>
+              <w:sz w:val="24"/>
+              <w:szCs w:val="24"/>
+            </w:rPr>
+            <w:t xml:space="preserve">[Online] </w:t>
+          </w:r>
+          <w:r>
+            <w:rPr>
+              <w:noProof/>
+              <w:sz w:val="24"/>
+              <w:szCs w:val="24"/>
+            </w:rPr>
+            <w:br/>
+            <w:t xml:space="preserve">Available at: </w:t>
+          </w:r>
+          <w:r>
+            <w:rPr>
+              <w:noProof/>
+              <w:sz w:val="24"/>
+              <w:szCs w:val="24"/>
+              <w:u w:val="single"/>
+            </w:rPr>
+            <w:t>http://googledevelopers.blogspot.ie/2014/03/improving-google-calendar-api.html</w:t>
+          </w:r>
+          <w:r>
+            <w:rPr>
+              <w:noProof/>
+              <w:sz w:val="24"/>
+              <w:szCs w:val="24"/>
+            </w:rPr>
+            <w:t xml:space="preserve"> </w:t>
+          </w:r>
+          <w:r>
+            <w:rPr>
+              <w:noProof/>
+              <w:sz w:val="24"/>
+              <w:szCs w:val="24"/>
+            </w:rPr>
+            <w:t>[Accessed 2 May 2014].</w:t>
+          </w:r>
+        </w:p>
+        <w:p>
+          <w:pPr>
+            <w:rPr>
+              <w:noProof/>
+              <w:sz w:val="24"/>
+              <w:szCs w:val="24"/>
+            </w:rPr>
+          </w:pPr>
+        </w:p>
+        <w:p>
+          <w:pPr>
+            <w:rPr>
+              <w:noProof/>
+              <w:sz w:val="24"/>
+              <w:szCs w:val="24"/>
+            </w:rPr>
+          </w:pPr>
+          <w:r>
+            <w:rPr>
+              <w:noProof/>
+              <w:sz w:val="24"/>
+              <w:szCs w:val="24"/>
+            </w:rPr>
+            <w:t xml:space="preserve">Panda, P., 2013. </w:t>
+          </w:r>
+          <w:r>
+            <w:rPr>
+              <w:i/>
+              <w:iCs/>
+              <w:noProof/>
+              <w:sz w:val="24"/>
+              <w:szCs w:val="24"/>
+            </w:rPr>
+            <w:t xml:space="preserve">Introducing CanvasJS – Beautiful, Platform-Independent &amp; Easy-To-Make Charts and Graphs. </w:t>
+          </w:r>
+          <w:r>
+            <w:rPr>
+              <w:noProof/>
+              <w:sz w:val="24"/>
+              <w:szCs w:val="24"/>
+            </w:rPr>
+            <w:t xml:space="preserve">[Online]  </w:t>
+          </w:r>
+          <w:r>
+            <w:rPr>
+              <w:noProof/>
+              <w:sz w:val="24"/>
+              <w:szCs w:val="24"/>
+            </w:rPr>
+            <w:t xml:space="preserve">Available at: </w:t>
+          </w:r>
+          <w:r>
+            <w:rPr>
+              <w:noProof/>
+              <w:sz w:val="24"/>
+              <w:szCs w:val="24"/>
+              <w:u w:val="single"/>
+            </w:rPr>
+            <w:t>http://thetechpanda.com/2013/03/04/introducing-canvasjs-beautiful-platform-independent-easy-to-make-charts-and-graphs/#.U2JTT_ldVqU</w:t>
+          </w:r>
+          <w:r>
+            <w:rPr>
+              <w:noProof/>
+              <w:sz w:val="24"/>
+              <w:szCs w:val="24"/>
+            </w:rPr>
+            <w:t xml:space="preserve"> </w:t>
+          </w:r>
+          <w:r>
+            <w:rPr>
+              <w:noProof/>
+              <w:sz w:val="24"/>
+              <w:szCs w:val="24"/>
+            </w:rPr>
+            <w:t>[Accessed 1 May 2014].</w:t>
+          </w:r>
+        </w:p>
+        <w:p>
+          <w:pPr>
+            <w:rPr>
+              <w:noProof/>
+              <w:sz w:val="24"/>
+              <w:szCs w:val="24"/>
+            </w:rPr>
+          </w:pPr>
+        </w:p>
+        <w:p>
+          <w:pPr>
+            <w:rPr>
+              <w:noProof/>
+              <w:sz w:val="24"/>
+              <w:szCs w:val="24"/>
+            </w:rPr>
+          </w:pPr>
+          <w:r>
+            <w:rPr>
+              <w:noProof/>
+              <w:sz w:val="24"/>
+              <w:szCs w:val="24"/>
+            </w:rPr>
+            <w:t xml:space="preserve">Rowell, E., 2010. </w:t>
+          </w:r>
+          <w:r>
+            <w:rPr>
+              <w:i/>
+              <w:iCs/>
+              <w:noProof/>
+              <w:sz w:val="24"/>
+              <w:szCs w:val="24"/>
+            </w:rPr>
+            <w:t xml:space="preserve">Building Rich Internet Applications with Frameworks. </w:t>
+          </w:r>
+          <w:r>
+            <w:rPr>
+              <w:noProof/>
+              <w:sz w:val="24"/>
+              <w:szCs w:val="24"/>
+            </w:rPr>
+            <w:t xml:space="preserve">[Online] </w:t>
+          </w:r>
+          <w:r>
+            <w:rPr>
+              <w:noProof/>
+              <w:sz w:val="24"/>
+              <w:szCs w:val="24"/>
+            </w:rPr>
+            <w:br/>
+            <w:t xml:space="preserve">Available at: </w:t>
+          </w:r>
+          <w:r>
+            <w:rPr>
+              <w:noProof/>
+              <w:sz w:val="24"/>
+              <w:szCs w:val="24"/>
+              <w:u w:val="single"/>
+            </w:rPr>
+            <w:t>http://sixrevisions.com/web-development/building-rich-internet-applications-with-frameworks/</w:t>
+          </w:r>
+          <w:r>
+            <w:rPr>
+              <w:noProof/>
+              <w:sz w:val="24"/>
+              <w:szCs w:val="24"/>
+            </w:rPr>
+            <w:t xml:space="preserve"> </w:t>
+          </w:r>
+          <w:r>
+            <w:rPr>
+              <w:noProof/>
+              <w:sz w:val="24"/>
+              <w:szCs w:val="24"/>
+            </w:rPr>
+            <w:t>[Accessed 29 April 2014].</w:t>
+          </w:r>
+        </w:p>
+        <w:p>
+          <w:pPr>
+            <w:pStyle w:val="NormalWeb"/>
+            <w:spacing w:line="360" w:lineRule="auto"/>
+            <w:rPr>
+              <w:rFonts w:ascii="Arial" w:hAnsi="Arial" w:cs="Arial"/>
+            </w:rPr>
+          </w:pPr>
+          <w:proofErr w:type="gramStart"/>
+          <w:r>
+            <w:rPr>
+              <w:rFonts w:ascii="Arial" w:hAnsi="Arial" w:cs="Arial"/>
+            </w:rPr>
+            <w:t>Skeljs.org, (2014).</w:t>
+          </w:r>
+          <w:proofErr w:type="gramEnd"/>
+          <w:r>
+            <w:rPr>
+              <w:rFonts w:ascii="Arial" w:hAnsi="Arial" w:cs="Arial"/>
+            </w:rPr>
+            <w:t xml:space="preserve"> </w:t>
+          </w:r>
+          <w:proofErr w:type="spellStart"/>
+          <w:proofErr w:type="gramStart"/>
+          <w:r>
+            <w:rPr>
+              <w:rFonts w:ascii="Arial" w:hAnsi="Arial" w:cs="Arial"/>
+              <w:i/>
+              <w:iCs/>
+            </w:rPr>
+            <w:t>skelJS</w:t>
+          </w:r>
+          <w:proofErr w:type="spellEnd"/>
+          <w:r>
+            <w:rPr>
+              <w:rFonts w:ascii="Arial" w:hAnsi="Arial" w:cs="Arial"/>
+              <w:i/>
+              <w:iCs/>
+            </w:rPr>
+            <w:t xml:space="preserve"> :</w:t>
+          </w:r>
+          <w:proofErr w:type="gramEnd"/>
+          <w:r>
+            <w:rPr>
+              <w:rFonts w:ascii="Arial" w:hAnsi="Arial" w:cs="Arial"/>
+              <w:i/>
+              <w:iCs/>
+            </w:rPr>
+            <w:t xml:space="preserve"> Documentation</w:t>
+          </w:r>
+          <w:r>
+            <w:rPr>
+              <w:rFonts w:ascii="Arial" w:hAnsi="Arial" w:cs="Arial"/>
+            </w:rPr>
+            <w:t>. [</w:t>
+          </w:r>
+          <w:proofErr w:type="gramStart"/>
+          <w:r>
+            <w:rPr>
+              <w:rFonts w:ascii="Arial" w:hAnsi="Arial" w:cs="Arial"/>
+            </w:rPr>
+            <w:t>online</w:t>
+          </w:r>
+          <w:proofErr w:type="gramEnd"/>
+          <w:r>
+            <w:rPr>
+              <w:rFonts w:ascii="Arial" w:hAnsi="Arial" w:cs="Arial"/>
+            </w:rPr>
+            <w:t>] Available at: http://skeljs.org/docs [Accessed 2</w:t>
+          </w:r>
+          <w:r>
+            <w:rPr>
+              <w:rFonts w:ascii="Arial" w:hAnsi="Arial" w:cs="Arial"/>
+            </w:rPr>
+            <w:t>8 Apr. 2014]</w:t>
+          </w:r>
+        </w:p>
+        <w:p>
+          <w:pPr>
+            <w:rPr>
+              <w:noProof/>
+              <w:sz w:val="24"/>
+              <w:szCs w:val="24"/>
+            </w:rPr>
+          </w:pPr>
+          <w:r>
+            <w:rPr>
+              <w:noProof/>
+              <w:sz w:val="24"/>
+              <w:szCs w:val="24"/>
+            </w:rPr>
+            <w:t xml:space="preserve">Stone, A., 2010. </w:t>
+          </w:r>
+          <w:r>
+            <w:rPr>
+              <w:i/>
+              <w:iCs/>
+              <w:noProof/>
+              <w:sz w:val="24"/>
+              <w:szCs w:val="24"/>
+            </w:rPr>
+            <w:t xml:space="preserve">Pros and Cons of Outsourcing Your Apps to APIs. </w:t>
+          </w:r>
+          <w:r>
+            <w:rPr>
+              <w:noProof/>
+              <w:sz w:val="24"/>
+              <w:szCs w:val="24"/>
+            </w:rPr>
+            <w:t xml:space="preserve">[Online] </w:t>
+          </w:r>
+          <w:r>
+            <w:rPr>
+              <w:noProof/>
+              <w:sz w:val="24"/>
+              <w:szCs w:val="24"/>
+            </w:rPr>
+            <w:br/>
+            <w:t xml:space="preserve">Available at: </w:t>
+          </w:r>
+          <w:r>
+            <w:rPr>
+              <w:noProof/>
+              <w:sz w:val="24"/>
+              <w:szCs w:val="24"/>
+              <w:u w:val="single"/>
+            </w:rPr>
+            <w:t>http://blog.programmableweb.com/2010/10/28/pros-and-cons-of-outsourcing-your-apps-to-apis/</w:t>
+          </w:r>
+          <w:r>
+            <w:rPr>
+              <w:noProof/>
+              <w:sz w:val="24"/>
+              <w:szCs w:val="24"/>
+            </w:rPr>
+            <w:t>[Accessed 2 May 2014].</w:t>
+          </w:r>
+        </w:p>
+        <w:p>
+          <w:pPr>
+            <w:rPr>
+              <w:noProof/>
+              <w:sz w:val="24"/>
+              <w:szCs w:val="24"/>
+            </w:rPr>
+          </w:pPr>
+        </w:p>
+        <w:p>
+          <w:pPr>
+            <w:rPr>
+              <w:noProof/>
+              <w:sz w:val="24"/>
+              <w:szCs w:val="24"/>
+            </w:rPr>
+          </w:pPr>
+          <w:r>
+            <w:rPr>
+              <w:noProof/>
+              <w:sz w:val="24"/>
+              <w:szCs w:val="24"/>
+            </w:rPr>
+            <w:t xml:space="preserve">thewebsites.info, 2014. </w:t>
+          </w:r>
+          <w:r>
+            <w:rPr>
+              <w:i/>
+              <w:iCs/>
+              <w:noProof/>
+              <w:sz w:val="24"/>
+              <w:szCs w:val="24"/>
+            </w:rPr>
+            <w:t xml:space="preserve">ANALYSIS SUMMARY OF SKELJS.ORG. </w:t>
+          </w:r>
+          <w:r>
+            <w:rPr>
+              <w:noProof/>
+              <w:sz w:val="24"/>
+              <w:szCs w:val="24"/>
+            </w:rPr>
+            <w:t xml:space="preserve">[Online] </w:t>
+          </w:r>
+          <w:r>
+            <w:rPr>
+              <w:noProof/>
+              <w:sz w:val="24"/>
+              <w:szCs w:val="24"/>
+            </w:rPr>
+            <w:br/>
+            <w:t xml:space="preserve">Available at: </w:t>
+          </w:r>
+          <w:r>
+            <w:rPr>
+              <w:noProof/>
+              <w:sz w:val="24"/>
+              <w:szCs w:val="24"/>
+              <w:u w:val="single"/>
+            </w:rPr>
+            <w:t>http://thewebsites.info/website-analysis/skeljs.org#general</w:t>
+          </w:r>
+          <w:r>
+            <w:rPr>
+              <w:noProof/>
+              <w:sz w:val="24"/>
+              <w:szCs w:val="24"/>
+            </w:rPr>
+            <w:br/>
+            <w:t>[Accessed 1 May 2014].</w:t>
+          </w:r>
+        </w:p>
+        <w:p>
+          <w:pPr>
+            <w:rPr>
+              <w:noProof/>
+              <w:sz w:val="24"/>
+              <w:szCs w:val="24"/>
+            </w:rPr>
+          </w:pPr>
+        </w:p>
+        <w:p>
+          <w:pPr>
+            <w:rPr>
+              <w:noProof/>
+              <w:sz w:val="24"/>
+              <w:szCs w:val="24"/>
+            </w:rPr>
+          </w:pPr>
+          <w:r>
+            <w:rPr>
+              <w:noProof/>
+              <w:sz w:val="24"/>
+              <w:szCs w:val="24"/>
+            </w:rPr>
+            <w:t xml:space="preserve">Tim Cunningham, 2011. </w:t>
+          </w:r>
+          <w:r>
+            <w:rPr>
+              <w:i/>
+              <w:iCs/>
+              <w:noProof/>
+              <w:sz w:val="24"/>
+              <w:szCs w:val="24"/>
+            </w:rPr>
+            <w:t xml:space="preserve">AngularJS (What HTML would have been if it were written for Web Apps). </w:t>
+          </w:r>
+          <w:r>
+            <w:rPr>
+              <w:noProof/>
+              <w:sz w:val="24"/>
+              <w:szCs w:val="24"/>
+            </w:rPr>
+            <w:t xml:space="preserve">Central Georgia, USA, cfmumbojumbo.Trager, B. &amp; Kagan, R., 2013. </w:t>
+          </w:r>
+          <w:r>
+            <w:rPr>
+              <w:i/>
+              <w:iCs/>
+              <w:noProof/>
+              <w:sz w:val="24"/>
+              <w:szCs w:val="24"/>
+            </w:rPr>
+            <w:t xml:space="preserve">The Battle of Modern Javascript Frameworks – Part IV: Angular.js. </w:t>
+          </w:r>
+          <w:r>
+            <w:rPr>
+              <w:noProof/>
+              <w:sz w:val="24"/>
+              <w:szCs w:val="24"/>
+            </w:rPr>
+            <w:t xml:space="preserve">[Online] </w:t>
+          </w:r>
+          <w:r>
+            <w:rPr>
+              <w:noProof/>
+              <w:sz w:val="24"/>
+              <w:szCs w:val="24"/>
+            </w:rPr>
+            <w:br/>
+            <w:t xml:space="preserve">Available at: </w:t>
+          </w:r>
+          <w:r>
+            <w:rPr>
+              <w:noProof/>
+              <w:sz w:val="24"/>
+              <w:szCs w:val="24"/>
+              <w:u w:val="single"/>
+            </w:rPr>
+            <w:t>http://www.softfinity.com/blog/battle-of-modern-javascript-frameworks-part-iv-angularjs/</w:t>
+          </w:r>
+          <w:r>
+            <w:rPr>
+              <w:noProof/>
+              <w:sz w:val="24"/>
+              <w:szCs w:val="24"/>
+            </w:rPr>
+            <w:br/>
+            <w:t>[Accessed 1 May 2014].</w:t>
+          </w:r>
+        </w:p>
+        <w:p>
+          <w:pPr>
+            <w:pStyle w:val="NormalWeb"/>
+            <w:spacing w:line="360" w:lineRule="auto"/>
+            <w:rPr>
+              <w:rFonts w:ascii="Arial" w:hAnsi="Arial" w:cs="Arial"/>
+            </w:rPr>
+          </w:pPr>
+          <w:proofErr w:type="gramStart"/>
+          <w:r>
+            <w:rPr>
+              <w:rFonts w:ascii="Arial" w:hAnsi="Arial" w:cs="Arial"/>
+            </w:rPr>
+            <w:t>W3.org, (2014).</w:t>
+          </w:r>
+          <w:proofErr w:type="gramEnd"/>
+          <w:r>
+            <w:rPr>
+              <w:rFonts w:ascii="Arial" w:hAnsi="Arial" w:cs="Arial"/>
+            </w:rPr>
+            <w:t xml:space="preserve"> </w:t>
+          </w:r>
+          <w:proofErr w:type="gramStart"/>
+          <w:r>
+            <w:rPr>
+              <w:rFonts w:ascii="Arial" w:hAnsi="Arial" w:cs="Arial"/>
+              <w:i/>
+              <w:iCs/>
+            </w:rPr>
+            <w:t>Web Accessibility and Usability Working Together</w:t>
+          </w:r>
+          <w:r>
+            <w:rPr>
+              <w:rFonts w:ascii="Arial" w:hAnsi="Arial" w:cs="Arial"/>
+            </w:rPr>
+            <w:t>.</w:t>
+          </w:r>
+          <w:proofErr w:type="gramEnd"/>
+          <w:r>
+            <w:rPr>
+              <w:rFonts w:ascii="Arial" w:hAnsi="Arial" w:cs="Arial"/>
+            </w:rPr>
+            <w:t xml:space="preserve"> [</w:t>
+          </w:r>
+          <w:proofErr w:type="gramStart"/>
+          <w:r>
+            <w:rPr>
+              <w:rFonts w:ascii="Arial" w:hAnsi="Arial" w:cs="Arial"/>
+            </w:rPr>
+            <w:t>online</w:t>
+          </w:r>
+          <w:proofErr w:type="gramEnd"/>
+          <w:r>
+            <w:rPr>
+              <w:rFonts w:ascii="Arial" w:hAnsi="Arial" w:cs="Arial"/>
+            </w:rPr>
+            <w:t>] Available at: http://www.w3.org/WAI/intro/usable [Accessed 30 Apr. 2014].</w:t>
+          </w:r>
+        </w:p>
+        <w:p>
+          <w:pPr>
+            <w:rPr>
+              <w:noProof/>
+              <w:sz w:val="24"/>
+              <w:szCs w:val="24"/>
+            </w:rPr>
+          </w:pPr>
+        </w:p>
+        <w:p>
+          <w:pPr>
+            <w:ind w:firstLine="720"/>
+            <w:rPr>
+              <w:sz w:val="24"/>
+              <w:szCs w:val="24"/>
+            </w:rPr>
+          </w:pPr>
+          <w:r>
+            <w:rPr>
+              <w:b/>
+              <w:bCs/>
+              <w:noProof/>
+              <w:sz w:val="24"/>
+              <w:szCs w:val="24"/>
+            </w:rPr>
+            <w:fldChar w:fldCharType="end"/>
+          </w:r>
+        </w:p>
+      </w:sdtContent>
+    </w:sdt>
     <w:p>
       <w:pPr>
         <w:pStyle w:val="NormalWeb"/>
@@ -7448,56 +8314,6 @@
           <w:rFonts w:ascii="Arial" w:hAnsi="Arial" w:cs="Arial"/>
         </w:rPr>
       </w:pPr>
-      <w:proofErr w:type="spellStart"/>
-      <w:r>
-        <w:rPr>
-          <w:rFonts w:ascii="Arial" w:hAnsi="Arial" w:cs="Arial"/>
-        </w:rPr>
-        <w:t>Heng</w:t>
-      </w:r>
-      <w:proofErr w:type="spellEnd"/>
-      <w:r>
-        <w:rPr>
-          <w:rFonts w:ascii="Arial" w:hAnsi="Arial" w:cs="Arial"/>
-        </w:rPr>
-        <w:t xml:space="preserve">, C. (2014). </w:t>
-      </w:r>
-      <w:proofErr w:type="gramStart"/>
-      <w:r>
-        <w:rPr>
-          <w:rFonts w:ascii="Arial" w:hAnsi="Arial" w:cs="Arial"/>
-          <w:i/>
-          <w:iCs/>
-        </w:rPr>
-        <w:t>How to Improve the Accessibility of Your Website (thesitewizard.com)</w:t>
-      </w:r>
-      <w:r>
-        <w:rPr>
-          <w:rFonts w:ascii="Arial" w:hAnsi="Arial" w:cs="Arial"/>
-        </w:rPr>
-        <w:t>.</w:t>
-      </w:r>
-      <w:proofErr w:type="gramEnd"/>
-      <w:r>
-        <w:rPr>
-          <w:rFonts w:ascii="Arial" w:hAnsi="Arial" w:cs="Arial"/>
-        </w:rPr>
-        <w:t xml:space="preserve"> [</w:t>
-      </w:r>
-      <w:proofErr w:type="gramStart"/>
-      <w:r>
-        <w:rPr>
-          <w:rFonts w:ascii="Arial" w:hAnsi="Arial" w:cs="Arial"/>
-        </w:rPr>
-        <w:t>online</w:t>
-      </w:r>
-      <w:proofErr w:type="gramEnd"/>
-      <w:r>
-        <w:rPr>
-          <w:rFonts w:ascii="Arial" w:hAnsi="Arial" w:cs="Arial"/>
-        </w:rPr>
-        <w:t>] Thesitewizard.com. Available at: http://www.thesitewizard.com/webdesign/improve-accessibility.shtml [Accessed 30 Apr. 2014].</w:t>
-      </w:r>
     </w:p>
     <w:p>
       <w:pPr>
@@ -7507,127 +8323,6 @@
           <w:rFonts w:ascii="Arial" w:hAnsi="Arial" w:cs="Arial"/>
         </w:rPr>
       </w:pPr>
-      <w:proofErr w:type="gramStart"/>
-      <w:r>
-        <w:rPr>
-          <w:rFonts w:ascii="Arial" w:hAnsi="Arial" w:cs="Arial"/>
-        </w:rPr>
-        <w:t>Skeljs.org, (2014).</w:t>
-      </w:r>
-      <w:proofErr w:type="gramEnd"/>
-      <w:r>
-        <w:rPr>
-          <w:rFonts w:ascii="Arial" w:hAnsi="Arial" w:cs="Arial"/>
-        </w:rPr>
-        <w:t xml:space="preserve"> </w:t>
-      </w:r>
-      <w:proofErr w:type="spellStart"/>
-      <w:proofErr w:type="gramStart"/>
-      <w:r>
-        <w:rPr>
-          <w:rFonts w:ascii="Arial" w:hAnsi="Arial" w:cs="Arial"/>
-          <w:i/>
-          <w:iCs/>
-        </w:rPr>
-        <w:t>skelJS</w:t>
-      </w:r>
-      <w:proofErr w:type="spellEnd"/>
-      <w:r>
-        <w:rPr>
-          <w:rFonts w:ascii="Arial" w:hAnsi="Arial" w:cs="Arial"/>
-          <w:i/>
-          <w:iCs/>
-        </w:rPr>
-        <w:t xml:space="preserve"> :</w:t>
-      </w:r>
-      <w:proofErr w:type="gramEnd"/>
-      <w:r>
-        <w:rPr>
-          <w:rFonts w:ascii="Arial" w:hAnsi="Arial" w:cs="Arial"/>
-          <w:i/>
-          <w:iCs/>
-        </w:rPr>
-        <w:t xml:space="preserve"> Documentation</w:t>
-      </w:r>
-      <w:r>
-        <w:rPr>
-          <w:rFonts w:ascii="Arial" w:hAnsi="Arial" w:cs="Arial"/>
-        </w:rPr>
-        <w:t>. [</w:t>
-      </w:r>
-      <w:proofErr w:type="gramStart"/>
-      <w:r>
-        <w:rPr>
-          <w:rFonts w:ascii="Arial" w:hAnsi="Arial" w:cs="Arial"/>
-        </w:rPr>
-        <w:t>online</w:t>
-      </w:r>
-      <w:proofErr w:type="gramEnd"/>
-      <w:r>
-        <w:rPr>
-          <w:rFonts w:ascii="Arial" w:hAnsi="Arial" w:cs="Arial"/>
-        </w:rPr>
-        <w:t>] Available at: http://skeljs.org/docs [Accessed 28 Apr. 2014].</w:t>
-      </w:r>
-    </w:p>
-    <w:p>
-      <w:pPr>
-        <w:pStyle w:val="NormalWeb"/>
-        <w:spacing w:line="360" w:lineRule="auto"/>
-        <w:rPr>
-          <w:rFonts w:ascii="Arial" w:hAnsi="Arial" w:cs="Arial"/>
-        </w:rPr>
-      </w:pPr>
-      <w:proofErr w:type="gramStart"/>
-      <w:r>
-        <w:rPr>
-          <w:rFonts w:ascii="Arial" w:hAnsi="Arial" w:cs="Arial"/>
-        </w:rPr>
-        <w:t>W3.org, (2014).</w:t>
-      </w:r>
-      <w:proofErr w:type="gramEnd"/>
-      <w:r>
-        <w:rPr>
-          <w:rFonts w:ascii="Arial" w:hAnsi="Arial" w:cs="Arial"/>
-        </w:rPr>
-        <w:t xml:space="preserve"> </w:t>
-      </w:r>
-      <w:proofErr w:type="gramStart"/>
-      <w:r>
-        <w:rPr>
-          <w:rFonts w:ascii="Arial" w:hAnsi="Arial" w:cs="Arial"/>
-          <w:i/>
-          <w:iCs/>
-        </w:rPr>
-        <w:t>Web Accessibility and Usability Working Together</w:t>
-      </w:r>
-      <w:r>
-        <w:rPr>
-          <w:rFonts w:ascii="Arial" w:hAnsi="Arial" w:cs="Arial"/>
-        </w:rPr>
-        <w:t>.</w:t>
-      </w:r>
-      <w:proofErr w:type="gramEnd"/>
-      <w:r>
-        <w:rPr>
-          <w:rFonts w:ascii="Arial" w:hAnsi="Arial" w:cs="Arial"/>
-        </w:rPr>
-        <w:t xml:space="preserve"> [</w:t>
-      </w:r>
-      <w:proofErr w:type="gramStart"/>
-      <w:r>
-        <w:rPr>
-          <w:rFonts w:ascii="Arial" w:hAnsi="Arial" w:cs="Arial"/>
-        </w:rPr>
-        <w:t>online</w:t>
-      </w:r>
-      <w:proofErr w:type="gramEnd"/>
-      <w:r>
-        <w:rPr>
-          <w:rFonts w:ascii="Arial" w:hAnsi="Arial" w:cs="Arial"/>
-        </w:rPr>
-        <w:t>] Available at: http://www.w3.org/WAI/intro/usable [Accessed 30 Apr. 2014].</w:t>
-      </w:r>
     </w:p>
     <w:p/>
     <w:sectPr>
@@ -7699,7 +8394,7 @@
           <w:rPr>
             <w:noProof/>
           </w:rPr>
-          <w:t>3</w:t>
+          <w:t>14</w:t>
         </w:r>
         <w:r>
           <w:rPr>
@@ -7766,7 +8461,7 @@
         <v:path o:extrusionok="f" gradientshapeok="t" o:connecttype="rect"/>
         <o:lock v:ext="edit" aspectratio="t"/>
       </v:shapetype>
-      <v:shape id="_x0000_i1060" type="#_x0000_t75" style="width:11.4pt;height:11.4pt" o:bullet="t">
+      <v:shape id="_x0000_i1065" type="#_x0000_t75" style="width:11.4pt;height:11.4pt" o:bullet="t">
         <v:imagedata r:id="rId1" o:title="mso2684"/>
       </v:shape>
     </w:pict>
@@ -12966,11 +13661,220 @@
     <b:URL>https://developers.google.com/maps/</b:URL>
     <b:RefOrder>3</b:RefOrder>
   </b:Source>
+  <b:Source>
+    <b:Tag>Eri10</b:Tag>
+    <b:SourceType>InternetSite</b:SourceType>
+    <b:Guid>{36A4CF68-7795-40ED-B879-056AADCD7C3E}</b:Guid>
+    <b:Author>
+      <b:Author>
+        <b:NameList>
+          <b:Person>
+            <b:Last>Rowell</b:Last>
+            <b:First>Eric</b:First>
+          </b:Person>
+        </b:NameList>
+      </b:Author>
+    </b:Author>
+    <b:Title>Building Rich Internet Applications with Frameworks</b:Title>
+    <b:Year>2010</b:Year>
+    <b:YearAccessed>2014</b:YearAccessed>
+    <b:MonthAccessed>April</b:MonthAccessed>
+    <b:DayAccessed>29</b:DayAccessed>
+    <b:URL>http://sixrevisions.com/web-development/building-rich-internet-applications-with-frameworks/</b:URL>
+    <b:RefOrder>4</b:RefOrder>
+  </b:Source>
+  <b:Source>
+    <b:Tag>Sté12</b:Tag>
+    <b:SourceType>Misc</b:SourceType>
+    <b:Guid>{5AED3E33-CC88-4956-B91D-2D64DDFB9DB9}</b:Guid>
+    <b:Title>Everything you need to understand to start with AngularJS</b:Title>
+    <b:Year>2012</b:Year>
+    <b:Author>
+      <b:Author>
+        <b:NameList>
+          <b:Person>
+            <b:Last>Bégaudeau</b:Last>
+            <b:First>Stéphane</b:First>
+          </b:Person>
+        </b:NameList>
+      </b:Author>
+    </b:Author>
+    <b:City>Obeo, France</b:City>
+    <b:Publisher>Stéphane Bégaudeau</b:Publisher>
+    <b:RefOrder>5</b:RefOrder>
+  </b:Source>
+  <b:Source>
+    <b:Tag>Tim11</b:Tag>
+    <b:SourceType>ConferenceProceedings</b:SourceType>
+    <b:Guid>{F9B0A3CB-D698-4A4E-97DD-480D83C532AF}</b:Guid>
+    <b:Title>AngularJS (What HTML would have been if it were written for Web Apps)</b:Title>
+    <b:Year>2011</b:Year>
+    <b:City>Central Georgia, USA</b:City>
+    <b:Publisher>cfmumbojumbo</b:Publisher>
+    <b:Author>
+      <b:Author>
+        <b:Corporate>Tim Cunningham</b:Corporate>
+      </b:Author>
+    </b:Author>
+    <b:RefOrder>6</b:RefOrder>
+  </b:Source>
+  <b:Source>
+    <b:Tag>ang141</b:Tag>
+    <b:SourceType>InternetSite</b:SourceType>
+    <b:Guid>{44C8C0E0-5D95-4537-A55B-44C9845DABE5}</b:Guid>
+    <b:Author>
+      <b:Author>
+        <b:Corporate>angularjs.org</b:Corporate>
+      </b:Author>
+    </b:Author>
+    <b:Title>What Is Angular?</b:Title>
+    <b:Year>2014</b:Year>
+    <b:YearAccessed>2014</b:YearAccessed>
+    <b:MonthAccessed>Apr</b:MonthAccessed>
+    <b:DayAccessed>30</b:DayAccessed>
+    <b:URL>https://docs.angularjs.org/guide/introduction</b:URL>
+    <b:RefOrder>7</b:RefOrder>
+  </b:Source>
+  <b:Source>
+    <b:Tag>ske14</b:Tag>
+    <b:SourceType>InternetSite</b:SourceType>
+    <b:Guid>{90CC0F5F-36FA-43D7-B761-B3CD121FBBE1}</b:Guid>
+    <b:Author>
+      <b:Author>
+        <b:Corporate>skels.org</b:Corporate>
+      </b:Author>
+    </b:Author>
+    <b:Title>Overview</b:Title>
+    <b:Year>2014</b:Year>
+    <b:YearAccessed>2014</b:YearAccessed>
+    <b:MonthAccessed>may</b:MonthAccessed>
+    <b:DayAccessed>1</b:DayAccessed>
+    <b:URL>http://skeljs.org/docs</b:URL>
+    <b:RefOrder>8</b:RefOrder>
+  </b:Source>
+  <b:Source>
+    <b:Tag>can14</b:Tag>
+    <b:SourceType>InternetSite</b:SourceType>
+    <b:Guid>{2ECB6E8F-5100-47B5-99BD-EFEB018D1836}</b:Guid>
+    <b:Author>
+      <b:Author>
+        <b:Corporate>canvasjs.com</b:Corporate>
+      </b:Author>
+    </b:Author>
+    <b:Title>CanvasJS</b:Title>
+    <b:Year>2014</b:Year>
+    <b:YearAccessed>2014</b:YearAccessed>
+    <b:MonthAccessed>May</b:MonthAccessed>
+    <b:DayAccessed>1</b:DayAccessed>
+    <b:URL>http://canvasjs.com/</b:URL>
+    <b:RefOrder>9</b:RefOrder>
+  </b:Source>
+  <b:Source>
+    <b:Tag>Pra13</b:Tag>
+    <b:SourceType>InternetSite</b:SourceType>
+    <b:Guid>{B4442CB1-F8A2-459B-A5F3-EA46B6017E80}</b:Guid>
+    <b:Author>
+      <b:Author>
+        <b:NameList>
+          <b:Person>
+            <b:Last>Panda</b:Last>
+            <b:First>Prateek</b:First>
+          </b:Person>
+        </b:NameList>
+      </b:Author>
+    </b:Author>
+    <b:Title>Introducing CanvasJS – Beautiful, Platform-Independent &amp; Easy-To-Make Charts and Graphs</b:Title>
+    <b:Year>2013</b:Year>
+    <b:YearAccessed>2014</b:YearAccessed>
+    <b:MonthAccessed>May</b:MonthAccessed>
+    <b:DayAccessed>1</b:DayAccessed>
+    <b:URL>http://thetechpanda.com/2013/03/04/introducing-canvasjs-beautiful-platform-independent-easy-to-make-charts-and-graphs/#.U2JTT_ldVqU</b:URL>
+    <b:RefOrder>10</b:RefOrder>
+  </b:Source>
+  <b:Source>
+    <b:Tag>dev141</b:Tag>
+    <b:SourceType>InternetSite</b:SourceType>
+    <b:Guid>{DBE3B7FC-CAE1-4777-AA36-466A7D540B9A}</b:Guid>
+    <b:Author>
+      <b:Author>
+        <b:Corporate>developers.google.com</b:Corporate>
+      </b:Author>
+    </b:Author>
+    <b:Title>Google Calendar API</b:Title>
+    <b:Year>2014</b:Year>
+    <b:YearAccessed>2014</b:YearAccessed>
+    <b:MonthAccessed>May</b:MonthAccessed>
+    <b:DayAccessed>2</b:DayAccessed>
+    <b:URL>https://developers.google.com/google-apps/calendar/</b:URL>
+    <b:RefOrder>11</b:RefOrder>
+  </b:Source>
+  <b:Source>
+    <b:Tag>goo141</b:Tag>
+    <b:SourceType>InternetSite</b:SourceType>
+    <b:Guid>{0781F72B-0653-49C6-B73A-74A811401868}</b:Guid>
+    <b:Author>
+      <b:Author>
+        <b:Corporate>googledevelopers.blogspot.ie</b:Corporate>
+      </b:Author>
+    </b:Author>
+    <b:Title>Improving the Google Calendar API</b:Title>
+    <b:Year>2014</b:Year>
+    <b:YearAccessed>2014</b:YearAccessed>
+    <b:MonthAccessed>May</b:MonthAccessed>
+    <b:DayAccessed>2</b:DayAccessed>
+    <b:URL>http://googledevelopers.blogspot.ie/2014/03/improving-google-calendar-api.html</b:URL>
+    <b:RefOrder>12</b:RefOrder>
+  </b:Source>
+  <b:Source>
+    <b:Tag>Ste13</b:Tag>
+    <b:SourceType>InternetSite</b:SourceType>
+    <b:Guid>{73372B2A-3BA5-4B9F-8692-48E6D3C4E7E3}</b:Guid>
+    <b:Author>
+      <b:Author>
+        <b:NameList>
+          <b:Person>
+            <b:Last>Gagem</b:Last>
+            <b:First>Stefan</b:First>
+            <b:Middle>von</b:Middle>
+          </b:Person>
+        </b:NameList>
+      </b:Author>
+    </b:Author>
+    <b:Title>Developing applications with APIs – pros and cons</b:Title>
+    <b:Year>2013</b:Year>
+    <b:YearAccessed>2014</b:YearAccessed>
+    <b:MonthAccessed>May</b:MonthAccessed>
+    <b:DayAccessed>2</b:DayAccessed>
+    <b:URL>https://www.developergarden.com/en/blog/articles/article/developing-applications-with-apis-pros-and-cons/</b:URL>
+    <b:RefOrder>13</b:RefOrder>
+  </b:Source>
+  <b:Source>
+    <b:Tag>Ale10</b:Tag>
+    <b:SourceType>InternetSite</b:SourceType>
+    <b:Guid>{01D0112F-9696-4DC0-9B95-BBA7F07CB387}</b:Guid>
+    <b:Author>
+      <b:Author>
+        <b:NameList>
+          <b:Person>
+            <b:Last>Stone</b:Last>
+            <b:First>Alex</b:First>
+          </b:Person>
+        </b:NameList>
+      </b:Author>
+    </b:Author>
+    <b:Title>Pros and Cons of Outsourcing Your Apps to APIs</b:Title>
+    <b:Year>2010</b:Year>
+    <b:YearAccessed>2014</b:YearAccessed>
+    <b:MonthAccessed>May</b:MonthAccessed>
+    <b:DayAccessed>2</b:DayAccessed>
+    <b:URL>http://blog.programmableweb.com/2010/10/28/pros-and-cons-of-outsourcing-your-apps-to-apis/</b:URL>
+    <b:RefOrder>14</b:RefOrder>
+  </b:Source>
 </b:Sources>
 </file>
 
 <file path=customXml/itemProps1.xml><?xml version="1.0" encoding="utf-8"?>
-<ds:datastoreItem xmlns:ds="http://schemas.openxmlformats.org/officeDocument/2006/customXml" ds:itemID="{96267246-25C4-442B-861C-20A37BC4AF6B}">
+<ds:datastoreItem xmlns:ds="http://schemas.openxmlformats.org/officeDocument/2006/customXml" ds:itemID="{FDF3DC1F-502C-43B5-BE4F-AA602B1F3CA2}">
   <ds:schemaRefs>
     <ds:schemaRef ds:uri="http://schemas.openxmlformats.org/officeDocument/2006/bibliography"/>
   </ds:schemaRefs>

</xml_diff>